<commit_message>
Added Effect 3 Documentation
</commit_message>
<xml_diff>
--- a/Documentation.docx
+++ b/Documentation.docx
@@ -1,55 +1,63 @@
 
 <file path=word/document.xml><?xml version="1.0" encoding="utf-8"?>
-<w:document xmlns:wpc="http://schemas.microsoft.com/office/word/2010/wordprocessingCanvas" xmlns:cx="http://schemas.microsoft.com/office/drawing/2014/chartex" xmlns:cx1="http://schemas.microsoft.com/office/drawing/2015/9/8/chartex" xmlns:cx2="http://schemas.microsoft.com/office/drawing/2015/10/21/chartex" xmlns:cx3="http://schemas.microsoft.com/office/drawing/2016/5/9/chartex" xmlns:cx4="http://schemas.microsoft.com/office/drawing/2016/5/10/chartex" xmlns:cx5="http://schemas.microsoft.com/office/drawing/2016/5/11/chartex" xmlns:mc="http://schemas.openxmlformats.org/markup-compatibility/2006" xmlns:o="urn:schemas-microsoft-com:office:office" xmlns:r="http://schemas.openxmlformats.org/officeDocument/2006/relationships" xmlns:m="http://schemas.openxmlformats.org/officeDocument/2006/math" xmlns:v="urn:schemas-microsoft-com:vml" xmlns:wp14="http://schemas.microsoft.com/office/word/2010/wordprocessingDrawing" xmlns:wp="http://schemas.openxmlformats.org/drawingml/2006/wordprocessingDrawing" xmlns:w10="urn:schemas-microsoft-com:office:word" xmlns:w="http://schemas.openxmlformats.org/wordprocessingml/2006/main" xmlns:w14="http://schemas.microsoft.com/office/word/2010/wordml" xmlns:w15="http://schemas.microsoft.com/office/word/2012/wordml" xmlns:w16se="http://schemas.microsoft.com/office/word/2015/wordml/symex" xmlns:wpg="http://schemas.microsoft.com/office/word/2010/wordprocessingGroup" xmlns:wpi="http://schemas.microsoft.com/office/word/2010/wordprocessingInk" xmlns:wne="http://schemas.microsoft.com/office/word/2006/wordml" xmlns:wps="http://schemas.microsoft.com/office/word/2010/wordprocessingShape" mc:Ignorable="w14 w15 w16se wp14">
+<w:document xmlns:wpc="http://schemas.microsoft.com/office/word/2010/wordprocessingCanvas" xmlns:cx="http://schemas.microsoft.com/office/drawing/2014/chartex" xmlns:cx1="http://schemas.microsoft.com/office/drawing/2015/9/8/chartex" xmlns:cx2="http://schemas.microsoft.com/office/drawing/2015/10/21/chartex" xmlns:cx3="http://schemas.microsoft.com/office/drawing/2016/5/9/chartex" xmlns:cx4="http://schemas.microsoft.com/office/drawing/2016/5/10/chartex" xmlns:cx5="http://schemas.microsoft.com/office/drawing/2016/5/11/chartex" xmlns:mc="http://schemas.openxmlformats.org/markup-compatibility/2006" xmlns:o="urn:schemas-microsoft-com:office:office" xmlns:r="http://schemas.openxmlformats.org/officeDocument/2006/relationships" xmlns:m="http://schemas.openxmlformats.org/officeDocument/2006/math" xmlns:v="urn:schemas-microsoft-com:vml" xmlns:wp14="http://schemas.microsoft.com/office/word/2010/wordprocessingDrawing" xmlns:wp="http://schemas.openxmlformats.org/drawingml/2006/wordprocessingDrawing" xmlns:w10="urn:schemas-microsoft-com:office:word" xmlns:w="http://schemas.openxmlformats.org/wordprocessingml/2006/main" xmlns:w14="http://schemas.microsoft.com/office/word/2010/wordml" xmlns:w15="http://schemas.microsoft.com/office/word/2012/wordml" xmlns:w16se="http://schemas.microsoft.com/office/word/2015/wordml/symex" xmlns:wpg="http://schemas.microsoft.com/office/word/2010/wordprocessingGroup" xmlns:wpi="http://schemas.microsoft.com/office/word/2010/wordprocessingInk" xmlns:wne="http://schemas.microsoft.com/office/word/2006/wordml" xmlns:wps="http://schemas.microsoft.com/office/word/2010/wordprocessingShape" xmlns:a="http://schemas.openxmlformats.org/drawingml/2006/main" xmlns:pic="http://schemas.openxmlformats.org/drawingml/2006/picture" xmlns:a14="http://schemas.microsoft.com/office/drawing/2010/main" mc:Ignorable="w14 w15 w16se wp14">
   <w:body>
-    <w:p>
+    <w:p xmlns:wp14="http://schemas.microsoft.com/office/word/2010/wordml" wp14:textId="77777777" wp14:noSpellErr="1">
       <w:pPr>
         <w:pStyle w:val="Heading3"/>
       </w:pPr>
       <w:r>
+        <w:rPr/>
         <w:t>Christopher Biddle, Craig Fox</w:t>
       </w:r>
     </w:p>
-    <w:p>
+    <w:p xmlns:wp14="http://schemas.microsoft.com/office/word/2010/wordml" wp14:textId="77777777" wp14:noSpellErr="1">
       <w:pPr>
         <w:pStyle w:val="Heading3"/>
       </w:pPr>
       <w:r>
+        <w:rPr/>
         <w:t>Mr. Patel</w:t>
       </w:r>
     </w:p>
-    <w:p>
+    <w:p xmlns:wp14="http://schemas.microsoft.com/office/word/2010/wordml" wp14:textId="77777777" wp14:noSpellErr="1">
       <w:pPr>
         <w:pStyle w:val="Heading3"/>
       </w:pPr>
       <w:r>
+        <w:rPr/>
         <w:t>1/5/2017</w:t>
       </w:r>
     </w:p>
-    <w:p>
+    <w:p xmlns:wp14="http://schemas.microsoft.com/office/word/2010/wordml" wp14:textId="77777777" wp14:noSpellErr="1">
       <w:pPr>
         <w:pStyle w:val="Heading3"/>
       </w:pPr>
       <w:r>
+        <w:rPr/>
         <w:t>Image Filter Project</w:t>
       </w:r>
     </w:p>
-    <w:p>
+    <w:p xmlns:wp14="http://schemas.microsoft.com/office/word/2010/wordml" wp14:textId="77777777" wp14:noSpellErr="1">
       <w:pPr>
         <w:pStyle w:val="Heading1"/>
       </w:pPr>
       <w:r>
+        <w:rPr/>
         <w:t>Instructions</w:t>
       </w:r>
     </w:p>
-    <w:p>
-      <w:r>
+    <w:p xmlns:wp14="http://schemas.microsoft.com/office/word/2010/wordml" wp14:textId="77777777" wp14:noSpellErr="1">
+      <w:r>
+        <w:rPr/>
         <w:t>To run</w:t>
       </w:r>
       <w:r>
+        <w:rPr/>
         <w:t xml:space="preserve"> the program</w:t>
       </w:r>
       <w:r>
+        <w:rPr/>
         <w:t>, click the green play button at the top left of the Processing window. A window should pop up. Click the “</w:t>
       </w:r>
       <w:r>
@@ -59,6 +67,7 @@
         <w:t>Load Picture</w:t>
       </w:r>
       <w:r>
+        <w:rPr/>
         <w:t>” button at the top right of the window and select the image “</w:t>
       </w:r>
       <w:r>
@@ -68,11 +77,13 @@
         <w:t>Patel.jpg</w:t>
       </w:r>
       <w:r>
+        <w:rPr/>
         <w:t>” in the same folder as the program.</w:t>
       </w:r>
     </w:p>
-    <w:p>
-      <w:r>
+    <w:p xmlns:wp14="http://schemas.microsoft.com/office/word/2010/wordml" wp14:textId="77777777" wp14:noSpellErr="1">
+      <w:r>
+        <w:rPr/>
         <w:t>Click any of the “</w:t>
       </w:r>
       <w:r>
@@ -82,14 +93,17 @@
         <w:t>Filter Effects</w:t>
       </w:r>
       <w:r>
+        <w:rPr/>
         <w:t>” buttons on the right side of the window to alter the image.</w:t>
       </w:r>
     </w:p>
-    <w:p>
-      <w:r>
+    <w:p xmlns:wp14="http://schemas.microsoft.com/office/word/2010/wordml" wp14:textId="77777777" wp14:noSpellErr="1">
+      <w:r>
+        <w:rPr/>
         <w:t xml:space="preserve">To save the image, click the </w:t>
       </w:r>
       <w:r>
+        <w:rPr/>
         <w:t>“</w:t>
       </w:r>
       <w:r>
@@ -99,18 +113,21 @@
         <w:t>Save Picture</w:t>
       </w:r>
       <w:r>
+        <w:rPr/>
         <w:t>”</w:t>
       </w:r>
       <w:r>
+        <w:rPr/>
         <w:t xml:space="preserve"> and choose a destination to save the new photo at.</w:t>
       </w:r>
     </w:p>
-    <w:p/>
-    <w:p>
+    <w:p xmlns:wp14="http://schemas.microsoft.com/office/word/2010/wordml" wp14:textId="77777777"/>
+    <w:p xmlns:wp14="http://schemas.microsoft.com/office/word/2010/wordml" wp14:textId="77777777" wp14:noSpellErr="1">
       <w:pPr>
         <w:pStyle w:val="Heading1"/>
       </w:pPr>
       <w:r>
+        <w:rPr/>
         <w:t>Effects</w:t>
       </w:r>
     </w:p>
@@ -120,12 +137,12 @@
         <w:tblW w:w="0" w:type="auto"/>
         <w:tblInd w:w="-95" w:type="dxa"/>
         <w:tblBorders>
-          <w:top w:val="none" w:sz="0" w:space="0" w:color="auto"/>
-          <w:left w:val="none" w:sz="0" w:space="0" w:color="auto"/>
-          <w:bottom w:val="none" w:sz="0" w:space="0" w:color="auto"/>
-          <w:right w:val="none" w:sz="0" w:space="0" w:color="auto"/>
-          <w:insideH w:val="none" w:sz="0" w:space="0" w:color="auto"/>
-          <w:insideV w:val="none" w:sz="0" w:space="0" w:color="auto"/>
+          <w:top w:val="none" w:color="auto" w:sz="0" w:space="0"/>
+          <w:left w:val="none" w:color="auto" w:sz="0" w:space="0"/>
+          <w:bottom w:val="none" w:color="auto" w:sz="0" w:space="0"/>
+          <w:right w:val="none" w:color="auto" w:sz="0" w:space="0"/>
+          <w:insideH w:val="none" w:color="auto" w:sz="0" w:space="0"/>
+          <w:insideV w:val="none" w:color="auto" w:sz="0" w:space="0"/>
         </w:tblBorders>
         <w:tblLook w:val="04A0" w:firstRow="1" w:lastRow="0" w:firstColumn="1" w:lastColumn="0" w:noHBand="0" w:noVBand="1"/>
       </w:tblPr>
@@ -133,16 +150,17 @@
         <w:gridCol w:w="4770"/>
         <w:gridCol w:w="4675"/>
       </w:tblGrid>
-      <w:tr>
+      <w:tr xmlns:wp14="http://schemas.microsoft.com/office/word/2010/wordml" wp14:textId="77777777">
         <w:trPr>
           <w:trHeight w:val="485"/>
         </w:trPr>
         <w:tc>
           <w:tcPr>
             <w:tcW w:w="4770" w:type="dxa"/>
+            <w:tcMar/>
             <w:vAlign w:val="center"/>
           </w:tcPr>
-          <w:p>
+          <w:p wp14:textId="77777777" wp14:noSpellErr="1">
             <w:pPr>
               <w:pStyle w:val="Heading2"/>
               <w:outlineLvl w:val="1"/>
@@ -158,11 +176,15 @@
         <w:tc>
           <w:tcPr>
             <w:tcW w:w="4675" w:type="dxa"/>
+            <w:tcMar/>
             <w:vAlign w:val="bottom"/>
           </w:tcPr>
-          <w:p>
+          <w:p wp14:textId="77777777" wp14:noSpellErr="1">
             <w:pPr>
               <w:pStyle w:val="Subtitle"/>
+              <w:numPr>
+                <w:numId w:val="0"/>
+              </w:numPr>
               <w:jc w:val="right"/>
             </w:pPr>
             <w:r>
@@ -175,7 +197,7 @@
         </w:tc>
       </w:tr>
     </w:tbl>
-    <w:p>
+    <w:p xmlns:wp14="http://schemas.microsoft.com/office/word/2010/wordml" wp14:textId="77777777">
       <w:r>
         <w:rPr>
           <w:rFonts w:ascii="Times New Roman" w:hAnsi="Times New Roman" w:cs="Times New Roman"/>
@@ -184,7 +206,7 @@
           <w:szCs w:val="24"/>
         </w:rPr>
         <w:drawing>
-          <wp:inline distT="0" distB="0" distL="0" distR="0" wp14:anchorId="73AF9C3B" wp14:editId="3309819D">
+          <wp:inline xmlns:wp14="http://schemas.microsoft.com/office/word/2010/wordprocessingDrawing" distT="0" distB="0" distL="0" distR="0" wp14:anchorId="73AF9C3B" wp14:editId="3309819D">
             <wp:extent cx="5943600" cy="1640840"/>
             <wp:effectExtent l="114300" t="114300" r="114300" b="149860"/>
             <wp:docPr id="2" name="Picture 2"/>
@@ -256,9 +278,12 @@
         </w:drawing>
       </w:r>
     </w:p>
-    <w:p>
+    <w:p xmlns:wp14="http://schemas.microsoft.com/office/word/2010/wordml" wp14:textId="77777777" wp14:noSpellErr="1">
       <w:pPr>
         <w:pStyle w:val="Subtitle"/>
+        <w:numPr>
+          <w:numId w:val="0"/>
+        </w:numPr>
       </w:pPr>
       <w:r>
         <w:rPr>
@@ -268,7 +293,7 @@
           <w:szCs w:val="24"/>
         </w:rPr>
         <w:drawing>
-          <wp:anchor distT="0" distB="0" distL="114300" distR="114300" simplePos="0" relativeHeight="251658240" behindDoc="0" locked="0" layoutInCell="1" allowOverlap="1">
+          <wp:anchor xmlns:wp14="http://schemas.microsoft.com/office/word/2010/wordprocessingDrawing" distT="0" distB="0" distL="114300" distR="114300" simplePos="0" relativeHeight="251658240" behindDoc="0" locked="0" layoutInCell="1" allowOverlap="1" wp14:anchorId="5B2541EE" wp14:editId="7777777">
             <wp:simplePos x="0" y="0"/>
             <wp:positionH relativeFrom="margin">
               <wp:align>left</wp:align>
@@ -331,10 +356,11 @@
         </w:drawing>
       </w:r>
       <w:r>
+        <w:rPr/>
         <w:t>Output</w:t>
       </w:r>
     </w:p>
-    <w:p>
+    <w:p xmlns:wp14="http://schemas.microsoft.com/office/word/2010/wordml" wp14:textId="77777777">
       <w:pPr>
         <w:rPr>
           <w:rFonts w:ascii="Times New Roman" w:hAnsi="Times New Roman" w:cs="Times New Roman"/>
@@ -389,7 +415,7 @@
         <w:t xml:space="preserve"> and applies a certain effect to each set. </w:t>
       </w:r>
     </w:p>
-    <w:p>
+    <w:p xmlns:wp14="http://schemas.microsoft.com/office/word/2010/wordml" wp14:textId="77777777">
       <w:pPr>
         <w:rPr>
           <w:rFonts w:ascii="Times New Roman" w:hAnsi="Times New Roman" w:cs="Times New Roman"/>
@@ -417,7 +443,7 @@
         <w:t xml:space="preserve"> by multiplying its value by 3.</w:t>
       </w:r>
     </w:p>
-    <w:p>
+    <w:p xmlns:wp14="http://schemas.microsoft.com/office/word/2010/wordml" wp14:textId="77777777">
       <w:pPr>
         <w:rPr>
           <w:rFonts w:ascii="Times New Roman" w:hAnsi="Times New Roman" w:cs="Times New Roman"/>
@@ -535,7 +561,7 @@
         <w:t>.</w:t>
       </w:r>
     </w:p>
-    <w:p>
+    <w:p xmlns:wp14="http://schemas.microsoft.com/office/word/2010/wordml" wp14:textId="77777777">
       <w:pPr>
         <w:rPr>
           <w:rFonts w:ascii="Times New Roman" w:hAnsi="Times New Roman" w:cs="Times New Roman"/>
@@ -635,12 +661,12 @@
         <w:t>making it a martian orange.</w:t>
       </w:r>
     </w:p>
-    <w:p>
+    <w:p xmlns:wp14="http://schemas.microsoft.com/office/word/2010/wordml" wp14:textId="77777777" wp14:noSpellErr="1">
       <w:pPr>
         <w:pStyle w:val="Heading1"/>
       </w:pPr>
       <w:r>
-        <w:lastRenderedPageBreak/>
+        <w:rPr/>
         <w:t>Effects</w:t>
       </w:r>
     </w:p>
@@ -650,12 +676,12 @@
         <w:tblW w:w="0" w:type="auto"/>
         <w:tblInd w:w="-95" w:type="dxa"/>
         <w:tblBorders>
-          <w:top w:val="none" w:sz="0" w:space="0" w:color="auto"/>
-          <w:left w:val="none" w:sz="0" w:space="0" w:color="auto"/>
-          <w:bottom w:val="none" w:sz="0" w:space="0" w:color="auto"/>
-          <w:right w:val="none" w:sz="0" w:space="0" w:color="auto"/>
-          <w:insideH w:val="none" w:sz="0" w:space="0" w:color="auto"/>
-          <w:insideV w:val="none" w:sz="0" w:space="0" w:color="auto"/>
+          <w:top w:val="none" w:color="auto" w:sz="0" w:space="0"/>
+          <w:left w:val="none" w:color="auto" w:sz="0" w:space="0"/>
+          <w:bottom w:val="none" w:color="auto" w:sz="0" w:space="0"/>
+          <w:right w:val="none" w:color="auto" w:sz="0" w:space="0"/>
+          <w:insideH w:val="none" w:color="auto" w:sz="0" w:space="0"/>
+          <w:insideV w:val="none" w:color="auto" w:sz="0" w:space="0"/>
         </w:tblBorders>
         <w:tblLook w:val="04A0" w:firstRow="1" w:lastRow="0" w:firstColumn="1" w:lastColumn="0" w:noHBand="0" w:noVBand="1"/>
       </w:tblPr>
@@ -663,16 +689,17 @@
         <w:gridCol w:w="4770"/>
         <w:gridCol w:w="4675"/>
       </w:tblGrid>
-      <w:tr>
+      <w:tr xmlns:wp14="http://schemas.microsoft.com/office/word/2010/wordml" wp14:textId="77777777">
         <w:trPr>
           <w:trHeight w:val="485"/>
         </w:trPr>
         <w:tc>
           <w:tcPr>
             <w:tcW w:w="4770" w:type="dxa"/>
+            <w:tcMar/>
             <w:vAlign w:val="center"/>
           </w:tcPr>
-          <w:p>
+          <w:p wp14:textId="77777777" wp14:noSpellErr="1">
             <w:pPr>
               <w:pStyle w:val="Heading2"/>
               <w:outlineLvl w:val="1"/>
@@ -694,11 +721,15 @@
         <w:tc>
           <w:tcPr>
             <w:tcW w:w="4675" w:type="dxa"/>
+            <w:tcMar/>
             <w:vAlign w:val="bottom"/>
           </w:tcPr>
-          <w:p>
+          <w:p wp14:textId="77777777" wp14:noSpellErr="1">
             <w:pPr>
               <w:pStyle w:val="Subtitle"/>
+              <w:numPr>
+                <w:numId w:val="0"/>
+              </w:numPr>
               <w:jc w:val="right"/>
             </w:pPr>
             <w:r>
@@ -711,13 +742,13 @@
         </w:tc>
       </w:tr>
     </w:tbl>
-    <w:p>
+    <w:p xmlns:wp14="http://schemas.microsoft.com/office/word/2010/wordml" wp14:textId="77777777">
       <w:r>
         <w:rPr>
           <w:noProof/>
         </w:rPr>
         <w:drawing>
-          <wp:anchor distT="0" distB="0" distL="114300" distR="114300" simplePos="0" relativeHeight="251661312" behindDoc="0" locked="0" layoutInCell="1" allowOverlap="1">
+          <wp:anchor xmlns:wp14="http://schemas.microsoft.com/office/word/2010/wordprocessingDrawing" distT="0" distB="0" distL="114300" distR="114300" simplePos="0" relativeHeight="251661312" behindDoc="0" locked="0" layoutInCell="1" allowOverlap="1" wp14:anchorId="70BD171E" wp14:editId="7777777">
             <wp:simplePos x="0" y="0"/>
             <wp:positionH relativeFrom="column">
               <wp:posOffset>-107950</wp:posOffset>
@@ -778,7 +809,7 @@
           <w:noProof/>
         </w:rPr>
         <w:drawing>
-          <wp:inline distT="0" distB="0" distL="0" distR="0" wp14:anchorId="54D28C9B" wp14:editId="60019331">
+          <wp:inline xmlns:wp14="http://schemas.microsoft.com/office/word/2010/wordprocessingDrawing" distT="0" distB="0" distL="0" distR="0" wp14:anchorId="54D28C9B" wp14:editId="60019331">
             <wp:extent cx="5734050" cy="2706757"/>
             <wp:effectExtent l="0" t="0" r="0" b="0"/>
             <wp:docPr id="5" name="Picture 5"/>
@@ -821,18 +852,22 @@
         </w:drawing>
       </w:r>
     </w:p>
-    <w:p>
+    <w:p xmlns:wp14="http://schemas.microsoft.com/office/word/2010/wordml" wp14:textId="77777777" wp14:noSpellErr="1">
       <w:pPr>
         <w:pStyle w:val="Subtitle"/>
+        <w:numPr>
+          <w:numId w:val="0"/>
+        </w:numPr>
       </w:pPr>
       <w:r>
+        <w:rPr/>
         <w:t>Output</w:t>
       </w:r>
     </w:p>
-    <w:p>
+    <w:p w14:noSpellErr="1">
       <w:pPr>
         <w:rPr>
-          <w:rFonts w:ascii="Times New Roman" w:hAnsi="Times New Roman" w:cs="Times New Roman"/>
+          <w:rFonts w:ascii="Times New Roman" w:hAnsi="Times New Roman" w:eastAsia="Times New Roman" w:cs="Times New Roman"/>
           <w:noProof/>
           <w:sz w:val="24"/>
           <w:szCs w:val="24"/>
@@ -840,7 +875,7 @@
       </w:pPr>
       <w:r>
         <w:rPr>
-          <w:rFonts w:ascii="Times New Roman" w:hAnsi="Times New Roman" w:cs="Times New Roman"/>
+          <w:rFonts w:ascii="Times New Roman" w:hAnsi="Times New Roman" w:eastAsia="Times New Roman" w:cs="Times New Roman"/>
           <w:noProof/>
           <w:sz w:val="24"/>
           <w:szCs w:val="24"/>
@@ -849,7 +884,7 @@
       </w:r>
       <w:r>
         <w:rPr>
-          <w:rFonts w:ascii="Times New Roman" w:hAnsi="Times New Roman" w:cs="Times New Roman"/>
+          <w:rFonts w:ascii="Times New Roman" w:hAnsi="Times New Roman" w:eastAsia="Times New Roman" w:cs="Times New Roman"/>
           <w:noProof/>
           <w:sz w:val="24"/>
           <w:szCs w:val="24"/>
@@ -858,28 +893,275 @@
       </w:r>
       <w:r>
         <w:rPr>
-          <w:rFonts w:ascii="Times New Roman" w:hAnsi="Times New Roman" w:cs="Times New Roman"/>
+          <w:rFonts w:ascii="Times New Roman" w:hAnsi="Times New Roman" w:eastAsia="Times New Roman" w:cs="Times New Roman"/>
           <w:noProof/>
           <w:sz w:val="24"/>
           <w:szCs w:val="24"/>
         </w:rPr>
         <w:t>some colors.</w:t>
       </w:r>
-      <w:bookmarkStart w:id="0" w:name="_GoBack"/>
-      <w:bookmarkEnd w:id="0"/>
-    </w:p>
-    <w:p>
+    </w:p>
+    <w:p w14:noSpellErr="1">
+      <w:r>
+        <w:br w:type="page"/>
+      </w:r>
+    </w:p>
+    <w:tbl>
+      <w:tblPr>
+        <w:tblStyle w:val="TableGrid"/>
+        <w:tblW w:w="0" w:type="auto"/>
+        <w:tblInd w:w="-95" w:type="dxa"/>
+        <w:tblBorders>
+          <w:top w:val="none" w:color="auto" w:sz="0"/>
+          <w:left w:val="none" w:color="auto" w:sz="0"/>
+          <w:bottom w:val="none" w:color="auto" w:sz="0"/>
+          <w:right w:val="none" w:color="auto" w:sz="0"/>
+          <w:insideH w:val="none" w:color="auto" w:sz="0"/>
+          <w:insideV w:val="none" w:color="auto" w:sz="0"/>
+        </w:tblBorders>
+        <w:tblLook w:val="04A0" w:firstRow="1" w:lastRow="0" w:firstColumn="1" w:lastColumn="0" w:noHBand="0" w:noVBand="1"/>
+      </w:tblPr>
+      <w:tblGrid>
+        <w:gridCol w:w="4770"/>
+        <w:gridCol w:w="4675"/>
+      </w:tblGrid>
+      <w:tr>
+        <w:trPr>
+          <w:trHeight w:val="485"/>
+        </w:trPr>
+        <w:tc>
+          <w:tcPr>
+            <w:tcW w:w="4770" w:type="dxa"/>
+            <w:tcMar/>
+            <w:vAlign w:val="center"/>
+          </w:tcPr>
+          <w:p w14:noSpellErr="1">
+            <w:pPr>
+              <w:pStyle w:val="Heading2"/>
+              <w:outlineLvl w:val="1"/>
+              <w:rPr>
+                <w:u w:val="single"/>
+              </w:rPr>
+            </w:pPr>
+            <w:r>
+              <w:rPr>
+                <w:u w:val="single"/>
+              </w:rPr>
+              <w:t>Move Pixels</w:t>
+            </w:r>
+          </w:p>
+        </w:tc>
+        <w:tc>
+          <w:tcPr>
+            <w:tcW w:w="4675" w:type="dxa"/>
+            <w:tcMar/>
+            <w:vAlign w:val="bottom"/>
+          </w:tcPr>
+          <w:p w14:noSpellErr="1">
+            <w:pPr>
+              <w:pStyle w:val="Subtitle"/>
+              <w:numPr>
+                <w:numId w:val="0"/>
+              </w:numPr>
+              <w:jc w:val="right"/>
+            </w:pPr>
+            <w:r>
+              <w:rPr>
+                <w:rStyle w:val="SubtleReference"/>
+              </w:rPr>
+              <w:t>Code Snippet</w:t>
+            </w:r>
+          </w:p>
+        </w:tc>
+      </w:tr>
+    </w:tbl>
+    <w:p w14:noSpellErr="1">
       <w:pPr>
-        <w:rPr>
-          <w:rFonts w:ascii="Times New Roman" w:hAnsi="Times New Roman" w:cs="Times New Roman"/>
-          <w:noProof/>
-          <w:sz w:val="24"/>
-          <w:szCs w:val="24"/>
-        </w:rPr>
+        <w:pStyle w:val="Normal"/>
       </w:pPr>
     </w:p>
+    <w:p w14:noSpellErr="1">
+      <w:pPr>
+        <w:pStyle w:val="Normal"/>
+      </w:pPr>
+      <w:r>
+        <w:drawing>
+          <wp:inline wp14:editId="720B8244" wp14:anchorId="133357E6">
+            <wp:extent cx="5353050" cy="1449784"/>
+            <wp:effectExtent l="0" t="0" r="0" b="0"/>
+            <wp:docPr id="2005527042" name="picture" title=""/>
+            <wp:cNvGraphicFramePr>
+              <a:graphicFrameLocks noChangeAspect="1"/>
+            </wp:cNvGraphicFramePr>
+            <a:graphic>
+              <a:graphicData uri="http://schemas.openxmlformats.org/drawingml/2006/picture">
+                <pic:pic>
+                  <pic:nvPicPr>
+                    <pic:cNvPr id="0" name="picture"/>
+                    <pic:cNvPicPr/>
+                  </pic:nvPicPr>
+                  <pic:blipFill>
+                    <a:blip r:embed="Re8f73a9c4b0c45a6">
+                      <a:extLst>
+                        <a:ext xmlns:a="http://schemas.openxmlformats.org/drawingml/2006/main" uri="{28A0092B-C50C-407E-A947-70E740481C1C}">
+                          <a14:useLocalDpi val="0"/>
+                        </a:ext>
+                      </a:extLst>
+                    </a:blip>
+                    <a:stretch>
+                      <a:fillRect/>
+                    </a:stretch>
+                  </pic:blipFill>
+                  <pic:spPr>
+                    <a:xfrm>
+                      <a:off x="0" y="0"/>
+                      <a:ext cx="5353050" cy="1449784"/>
+                    </a:xfrm>
+                    <a:prstGeom prst="rect">
+                      <a:avLst/>
+                    </a:prstGeom>
+                  </pic:spPr>
+                </pic:pic>
+              </a:graphicData>
+            </a:graphic>
+          </wp:inline>
+        </w:drawing>
+      </w:r>
+    </w:p>
+    <w:p w14:noSpellErr="1">
+      <w:pPr>
+        <w:rPr>
+          <w:rFonts w:ascii="Times New Roman" w:hAnsi="Times New Roman" w:eastAsia="Times New Roman" w:cs="Times New Roman"/>
+          <w:noProof/>
+          <w:sz w:val="24"/>
+          <w:szCs w:val="24"/>
+        </w:rPr>
+      </w:pPr>
+      <w:r>
+        <w:drawing>
+          <wp:inline wp14:editId="5912619E" wp14:anchorId="1D6C0779">
+            <wp:extent cx="2676525" cy="3345656"/>
+            <wp:effectExtent l="0" t="0" r="0" b="0"/>
+            <wp:docPr id="500652405" name="picture" title=""/>
+            <wp:cNvGraphicFramePr>
+              <a:graphicFrameLocks noChangeAspect="1"/>
+            </wp:cNvGraphicFramePr>
+            <a:graphic>
+              <a:graphicData uri="http://schemas.openxmlformats.org/drawingml/2006/picture">
+                <pic:pic>
+                  <pic:nvPicPr>
+                    <pic:cNvPr id="0" name="picture"/>
+                    <pic:cNvPicPr/>
+                  </pic:nvPicPr>
+                  <pic:blipFill>
+                    <a:blip r:embed="R425feef684d345f5">
+                      <a:extLst>
+                        <a:ext xmlns:a="http://schemas.openxmlformats.org/drawingml/2006/main" uri="{28A0092B-C50C-407E-A947-70E740481C1C}">
+                          <a14:useLocalDpi val="0"/>
+                        </a:ext>
+                      </a:extLst>
+                    </a:blip>
+                    <a:stretch>
+                      <a:fillRect/>
+                    </a:stretch>
+                  </pic:blipFill>
+                  <pic:spPr>
+                    <a:xfrm>
+                      <a:off x="0" y="0"/>
+                      <a:ext cx="2676525" cy="3345656"/>
+                    </a:xfrm>
+                    <a:prstGeom prst="rect">
+                      <a:avLst/>
+                    </a:prstGeom>
+                  </pic:spPr>
+                </pic:pic>
+              </a:graphicData>
+            </a:graphic>
+          </wp:inline>
+        </w:drawing>
+      </w:r>
+      <w:r>
+        <w:rPr>
+          <w:rFonts w:ascii="Calibri" w:hAnsi="Calibri" w:eastAsia="Calibri" w:cs="Calibri"/>
+          <w:noProof/>
+          <w:color w:val="5A5A5A"/>
+          <w:sz w:val="24"/>
+          <w:szCs w:val="24"/>
+          <w:lang w:val="en-US"/>
+        </w:rPr>
+        <w:t>Output</w:t>
+      </w:r>
+    </w:p>
+    <w:p w14:noSpellErr="1">
+      <w:pPr>
+        <w:pStyle w:val="Normal"/>
+        <w:rPr>
+          <w:rFonts w:ascii="Calibri" w:hAnsi="Calibri" w:eastAsia="Calibri" w:cs="Calibri"/>
+          <w:noProof/>
+          <w:color w:val="5A5A5A"/>
+          <w:sz w:val="24"/>
+          <w:szCs w:val="24"/>
+          <w:lang w:val="en-US"/>
+        </w:rPr>
+      </w:pPr>
+      <w:r>
+        <w:rPr>
+          <w:rFonts w:ascii="Calibri" w:hAnsi="Calibri" w:eastAsia="Calibri" w:cs="Calibri"/>
+          <w:noProof/>
+          <w:color w:val="5A5A5A"/>
+          <w:sz w:val="24"/>
+          <w:szCs w:val="24"/>
+          <w:lang w:val="en-US"/>
+        </w:rPr>
+        <w:t xml:space="preserve">This effect randomly moves the pixels zero to ten places forward every screen refresh. This is accomplished by </w:t>
+      </w:r>
+      <w:r>
+        <w:rPr>
+          <w:rFonts w:ascii="Calibri" w:hAnsi="Calibri" w:eastAsia="Calibri" w:cs="Calibri"/>
+          <w:noProof/>
+          <w:color w:val="5A5A5A"/>
+          <w:sz w:val="24"/>
+          <w:szCs w:val="24"/>
+          <w:lang w:val="en-US"/>
+        </w:rPr>
+        <w:t>putting</w:t>
+      </w:r>
+      <w:r>
+        <w:rPr>
+          <w:rFonts w:ascii="Calibri" w:hAnsi="Calibri" w:eastAsia="Calibri" w:cs="Calibri"/>
+          <w:noProof/>
+          <w:color w:val="5A5A5A"/>
+          <w:sz w:val="24"/>
+          <w:szCs w:val="24"/>
+          <w:lang w:val="en-US"/>
+        </w:rPr>
+        <w:t xml:space="preserve"> </w:t>
+      </w:r>
+      <w:r>
+        <w:rPr>
+          <w:rFonts w:ascii="Calibri" w:hAnsi="Calibri" w:eastAsia="Calibri" w:cs="Calibri"/>
+          <w:noProof/>
+          <w:color w:val="5A5A5A"/>
+          <w:sz w:val="24"/>
+          <w:szCs w:val="24"/>
+          <w:lang w:val="en-US"/>
+        </w:rPr>
+        <w:t>i + int(random(10))</w:t>
+      </w:r>
+      <w:r>
+        <w:rPr>
+          <w:rFonts w:ascii="Calibri" w:hAnsi="Calibri" w:eastAsia="Calibri" w:cs="Calibri"/>
+          <w:noProof/>
+          <w:color w:val="5A5A5A"/>
+          <w:sz w:val="24"/>
+          <w:szCs w:val="24"/>
+          <w:lang w:val="en-US"/>
+        </w:rPr>
+        <w:t xml:space="preserve"> inside pixels[] on line 185.</w:t>
+      </w:r>
+    </w:p>
     <w:sectPr>
-      <w:pgSz w:w="12240" w:h="15840"/>
+      <w:pgSz w:w="12240" w:h="15840" w:orient="portrait"/>
       <w:pgMar w:top="1440" w:right="1440" w:bottom="1440" w:left="1440" w:header="720" w:footer="720" w:gutter="0"/>
       <w:cols w:space="720"/>
       <w:docGrid w:linePitch="360"/>
@@ -889,11 +1171,11 @@
 </file>
 
 <file path=word/styles.xml><?xml version="1.0" encoding="utf-8"?>
-<w:styles xmlns:mc="http://schemas.openxmlformats.org/markup-compatibility/2006" xmlns:r="http://schemas.openxmlformats.org/officeDocument/2006/relationships" xmlns:w="http://schemas.openxmlformats.org/wordprocessingml/2006/main" xmlns:w14="http://schemas.microsoft.com/office/word/2010/wordml" xmlns:w15="http://schemas.microsoft.com/office/word/2012/wordml" xmlns:w16se="http://schemas.microsoft.com/office/word/2015/wordml/symex" mc:Ignorable="w14 w15 w16se">
+<w:styles xmlns:wp14="http://schemas.microsoft.com/office/word/2010/wordprocessingDrawing" xmlns:mc="http://schemas.openxmlformats.org/markup-compatibility/2006" xmlns:r="http://schemas.openxmlformats.org/officeDocument/2006/relationships" xmlns:w="http://schemas.openxmlformats.org/wordprocessingml/2006/main" xmlns:w14="http://schemas.microsoft.com/office/word/2010/wordml" xmlns:w15="http://schemas.microsoft.com/office/word/2012/wordml" xmlns:w16se="http://schemas.microsoft.com/office/word/2015/wordml/symex" mc:Ignorable="w14 w15 w16se wp14">
   <w:docDefaults>
     <w:rPrDefault>
       <w:rPr>
-        <w:rFonts w:asciiTheme="minorHAnsi" w:eastAsiaTheme="minorHAnsi" w:hAnsiTheme="minorHAnsi" w:cstheme="minorBidi"/>
+        <w:rFonts w:asciiTheme="minorHAnsi" w:hAnsiTheme="minorHAnsi" w:eastAsiaTheme="minorHAnsi" w:cstheme="minorBidi"/>
         <w:sz w:val="22"/>
         <w:szCs w:val="22"/>
         <w:lang w:val="en-US" w:eastAsia="en-US" w:bidi="ar-SA"/>
@@ -908,14 +1190,14 @@
   <w:latentStyles w:defLockedState="0" w:defUIPriority="99" w:defSemiHidden="0" w:defUnhideWhenUsed="0" w:defQFormat="0" w:count="374">
     <w:lsdException w:name="Normal" w:uiPriority="0" w:qFormat="1"/>
     <w:lsdException w:name="heading 1" w:uiPriority="9" w:qFormat="1"/>
-    <w:lsdException w:name="heading 2" w:semiHidden="1" w:uiPriority="9" w:unhideWhenUsed="1" w:qFormat="1"/>
-    <w:lsdException w:name="heading 3" w:semiHidden="1" w:uiPriority="9" w:unhideWhenUsed="1" w:qFormat="1"/>
-    <w:lsdException w:name="heading 4" w:semiHidden="1" w:uiPriority="9" w:unhideWhenUsed="1" w:qFormat="1"/>
-    <w:lsdException w:name="heading 5" w:semiHidden="1" w:uiPriority="9" w:unhideWhenUsed="1" w:qFormat="1"/>
-    <w:lsdException w:name="heading 6" w:semiHidden="1" w:uiPriority="9" w:unhideWhenUsed="1" w:qFormat="1"/>
-    <w:lsdException w:name="heading 7" w:semiHidden="1" w:uiPriority="9" w:unhideWhenUsed="1" w:qFormat="1"/>
-    <w:lsdException w:name="heading 8" w:semiHidden="1" w:uiPriority="9" w:unhideWhenUsed="1" w:qFormat="1"/>
-    <w:lsdException w:name="heading 9" w:semiHidden="1" w:uiPriority="9" w:unhideWhenUsed="1" w:qFormat="1"/>
+    <w:lsdException w:name="heading 2" w:uiPriority="9" w:semiHidden="1" w:unhideWhenUsed="1" w:qFormat="1"/>
+    <w:lsdException w:name="heading 3" w:uiPriority="9" w:semiHidden="1" w:unhideWhenUsed="1" w:qFormat="1"/>
+    <w:lsdException w:name="heading 4" w:uiPriority="9" w:semiHidden="1" w:unhideWhenUsed="1" w:qFormat="1"/>
+    <w:lsdException w:name="heading 5" w:uiPriority="9" w:semiHidden="1" w:unhideWhenUsed="1" w:qFormat="1"/>
+    <w:lsdException w:name="heading 6" w:uiPriority="9" w:semiHidden="1" w:unhideWhenUsed="1" w:qFormat="1"/>
+    <w:lsdException w:name="heading 7" w:uiPriority="9" w:semiHidden="1" w:unhideWhenUsed="1" w:qFormat="1"/>
+    <w:lsdException w:name="heading 8" w:uiPriority="9" w:semiHidden="1" w:unhideWhenUsed="1" w:qFormat="1"/>
+    <w:lsdException w:name="heading 9" w:uiPriority="9" w:semiHidden="1" w:unhideWhenUsed="1" w:qFormat="1"/>
     <w:lsdException w:name="index 1" w:semiHidden="1" w:unhideWhenUsed="1"/>
     <w:lsdException w:name="index 2" w:semiHidden="1" w:unhideWhenUsed="1"/>
     <w:lsdException w:name="index 3" w:semiHidden="1" w:unhideWhenUsed="1"/>
@@ -925,22 +1207,22 @@
     <w:lsdException w:name="index 7" w:semiHidden="1" w:unhideWhenUsed="1"/>
     <w:lsdException w:name="index 8" w:semiHidden="1" w:unhideWhenUsed="1"/>
     <w:lsdException w:name="index 9" w:semiHidden="1" w:unhideWhenUsed="1"/>
-    <w:lsdException w:name="toc 1" w:semiHidden="1" w:uiPriority="39" w:unhideWhenUsed="1"/>
-    <w:lsdException w:name="toc 2" w:semiHidden="1" w:uiPriority="39" w:unhideWhenUsed="1"/>
-    <w:lsdException w:name="toc 3" w:semiHidden="1" w:uiPriority="39" w:unhideWhenUsed="1"/>
-    <w:lsdException w:name="toc 4" w:semiHidden="1" w:uiPriority="39" w:unhideWhenUsed="1"/>
-    <w:lsdException w:name="toc 5" w:semiHidden="1" w:uiPriority="39" w:unhideWhenUsed="1"/>
-    <w:lsdException w:name="toc 6" w:semiHidden="1" w:uiPriority="39" w:unhideWhenUsed="1"/>
-    <w:lsdException w:name="toc 7" w:semiHidden="1" w:uiPriority="39" w:unhideWhenUsed="1"/>
-    <w:lsdException w:name="toc 8" w:semiHidden="1" w:uiPriority="39" w:unhideWhenUsed="1"/>
-    <w:lsdException w:name="toc 9" w:semiHidden="1" w:uiPriority="39" w:unhideWhenUsed="1"/>
+    <w:lsdException w:name="toc 1" w:uiPriority="39" w:semiHidden="1" w:unhideWhenUsed="1"/>
+    <w:lsdException w:name="toc 2" w:uiPriority="39" w:semiHidden="1" w:unhideWhenUsed="1"/>
+    <w:lsdException w:name="toc 3" w:uiPriority="39" w:semiHidden="1" w:unhideWhenUsed="1"/>
+    <w:lsdException w:name="toc 4" w:uiPriority="39" w:semiHidden="1" w:unhideWhenUsed="1"/>
+    <w:lsdException w:name="toc 5" w:uiPriority="39" w:semiHidden="1" w:unhideWhenUsed="1"/>
+    <w:lsdException w:name="toc 6" w:uiPriority="39" w:semiHidden="1" w:unhideWhenUsed="1"/>
+    <w:lsdException w:name="toc 7" w:uiPriority="39" w:semiHidden="1" w:unhideWhenUsed="1"/>
+    <w:lsdException w:name="toc 8" w:uiPriority="39" w:semiHidden="1" w:unhideWhenUsed="1"/>
+    <w:lsdException w:name="toc 9" w:uiPriority="39" w:semiHidden="1" w:unhideWhenUsed="1"/>
     <w:lsdException w:name="Normal Indent" w:semiHidden="1" w:unhideWhenUsed="1"/>
     <w:lsdException w:name="footnote text" w:semiHidden="1" w:unhideWhenUsed="1"/>
     <w:lsdException w:name="annotation text" w:semiHidden="1" w:unhideWhenUsed="1"/>
     <w:lsdException w:name="header" w:semiHidden="1" w:unhideWhenUsed="1"/>
     <w:lsdException w:name="footer" w:semiHidden="1" w:unhideWhenUsed="1"/>
     <w:lsdException w:name="index heading" w:semiHidden="1" w:unhideWhenUsed="1"/>
-    <w:lsdException w:name="caption" w:semiHidden="1" w:uiPriority="35" w:unhideWhenUsed="1" w:qFormat="1"/>
+    <w:lsdException w:name="caption" w:uiPriority="35" w:semiHidden="1" w:unhideWhenUsed="1" w:qFormat="1"/>
     <w:lsdException w:name="table of figures" w:semiHidden="1" w:unhideWhenUsed="1"/>
     <w:lsdException w:name="envelope address" w:semiHidden="1" w:unhideWhenUsed="1"/>
     <w:lsdException w:name="envelope return" w:semiHidden="1" w:unhideWhenUsed="1"/>
@@ -971,7 +1253,7 @@
     <w:lsdException w:name="Title" w:uiPriority="10" w:qFormat="1"/>
     <w:lsdException w:name="Closing" w:semiHidden="1" w:unhideWhenUsed="1"/>
     <w:lsdException w:name="Signature" w:semiHidden="1" w:unhideWhenUsed="1"/>
-    <w:lsdException w:name="Default Paragraph Font" w:semiHidden="1" w:uiPriority="1" w:unhideWhenUsed="1"/>
+    <w:lsdException w:name="Default Paragraph Font" w:uiPriority="1" w:semiHidden="1" w:unhideWhenUsed="1"/>
     <w:lsdException w:name="Body Text" w:semiHidden="1" w:unhideWhenUsed="1"/>
     <w:lsdException w:name="Body Text Indent" w:semiHidden="1" w:unhideWhenUsed="1"/>
     <w:lsdException w:name="List Continue" w:semiHidden="1" w:unhideWhenUsed="1"/>
@@ -1171,8 +1453,8 @@
     <w:lsdException w:name="Subtle Reference" w:uiPriority="31" w:qFormat="1"/>
     <w:lsdException w:name="Intense Reference" w:uiPriority="32" w:qFormat="1"/>
     <w:lsdException w:name="Book Title" w:uiPriority="33" w:qFormat="1"/>
-    <w:lsdException w:name="Bibliography" w:semiHidden="1" w:uiPriority="37" w:unhideWhenUsed="1"/>
-    <w:lsdException w:name="TOC Heading" w:semiHidden="1" w:uiPriority="39" w:unhideWhenUsed="1" w:qFormat="1"/>
+    <w:lsdException w:name="Bibliography" w:uiPriority="37" w:semiHidden="1" w:unhideWhenUsed="1"/>
+    <w:lsdException w:name="TOC Heading" w:uiPriority="39" w:semiHidden="1" w:unhideWhenUsed="1" w:qFormat="1"/>
     <w:lsdException w:name="Plain Table 1" w:uiPriority="41"/>
     <w:lsdException w:name="Plain Table 2" w:uiPriority="42"/>
     <w:lsdException w:name="Plain Table 3" w:uiPriority="43"/>
@@ -1281,7 +1563,7 @@
     <w:lsdException w:name="Smart Hyperlink" w:semiHidden="1" w:unhideWhenUsed="1"/>
     <w:lsdException w:name="Hashtag" w:semiHidden="1" w:unhideWhenUsed="1"/>
   </w:latentStyles>
-  <w:style w:type="paragraph" w:default="1" w:styleId="Normal">
+  <w:style w:type="paragraph" w:styleId="Normal" w:default="1">
     <w:name w:val="Normal"/>
     <w:qFormat/>
   </w:style>
@@ -1300,7 +1582,7 @@
       <w:outlineLvl w:val="0"/>
     </w:pPr>
     <w:rPr>
-      <w:rFonts w:asciiTheme="majorHAnsi" w:eastAsiaTheme="majorEastAsia" w:hAnsiTheme="majorHAnsi" w:cstheme="majorBidi"/>
+      <w:rFonts w:asciiTheme="majorHAnsi" w:hAnsiTheme="majorHAnsi" w:eastAsiaTheme="majorEastAsia" w:cstheme="majorBidi"/>
       <w:color w:val="2E74B5" w:themeColor="accent1" w:themeShade="BF"/>
       <w:sz w:val="32"/>
       <w:szCs w:val="32"/>
@@ -1322,7 +1604,7 @@
       <w:outlineLvl w:val="1"/>
     </w:pPr>
     <w:rPr>
-      <w:rFonts w:asciiTheme="majorHAnsi" w:eastAsiaTheme="majorEastAsia" w:hAnsiTheme="majorHAnsi" w:cstheme="majorBidi"/>
+      <w:rFonts w:asciiTheme="majorHAnsi" w:hAnsiTheme="majorHAnsi" w:eastAsiaTheme="majorEastAsia" w:cstheme="majorBidi"/>
       <w:color w:val="2E74B5" w:themeColor="accent1" w:themeShade="BF"/>
       <w:sz w:val="26"/>
       <w:szCs w:val="26"/>
@@ -1344,19 +1626,19 @@
       <w:outlineLvl w:val="2"/>
     </w:pPr>
     <w:rPr>
-      <w:rFonts w:asciiTheme="majorHAnsi" w:eastAsiaTheme="majorEastAsia" w:hAnsiTheme="majorHAnsi" w:cstheme="majorBidi"/>
+      <w:rFonts w:asciiTheme="majorHAnsi" w:hAnsiTheme="majorHAnsi" w:eastAsiaTheme="majorEastAsia" w:cstheme="majorBidi"/>
       <w:color w:val="1F4D78" w:themeColor="accent1" w:themeShade="7F"/>
       <w:sz w:val="24"/>
       <w:szCs w:val="24"/>
     </w:rPr>
   </w:style>
-  <w:style w:type="character" w:default="1" w:styleId="DefaultParagraphFont">
+  <w:style w:type="character" w:styleId="DefaultParagraphFont" w:default="1">
     <w:name w:val="Default Paragraph Font"/>
     <w:uiPriority w:val="1"/>
     <w:semiHidden/>
     <w:unhideWhenUsed/>
   </w:style>
-  <w:style w:type="table" w:default="1" w:styleId="TableNormal">
+  <w:style w:type="table" w:styleId="TableNormal" w:default="1">
     <w:name w:val="Normal Table"/>
     <w:uiPriority w:val="99"/>
     <w:semiHidden/>
@@ -1371,33 +1653,33 @@
       </w:tblCellMar>
     </w:tblPr>
   </w:style>
-  <w:style w:type="numbering" w:default="1" w:styleId="NoList">
+  <w:style w:type="numbering" w:styleId="NoList" w:default="1">
     <w:name w:val="No List"/>
     <w:uiPriority w:val="99"/>
     <w:semiHidden/>
     <w:unhideWhenUsed/>
   </w:style>
-  <w:style w:type="character" w:customStyle="1" w:styleId="Heading1Char">
+  <w:style w:type="character" w:styleId="Heading1Char" w:customStyle="1">
     <w:name w:val="Heading 1 Char"/>
     <w:basedOn w:val="DefaultParagraphFont"/>
     <w:link w:val="Heading1"/>
     <w:uiPriority w:val="9"/>
     <w:rsid w:val="005775FF"/>
     <w:rPr>
-      <w:rFonts w:asciiTheme="majorHAnsi" w:eastAsiaTheme="majorEastAsia" w:hAnsiTheme="majorHAnsi" w:cstheme="majorBidi"/>
+      <w:rFonts w:asciiTheme="majorHAnsi" w:hAnsiTheme="majorHAnsi" w:eastAsiaTheme="majorEastAsia" w:cstheme="majorBidi"/>
       <w:color w:val="2E74B5" w:themeColor="accent1" w:themeShade="BF"/>
       <w:sz w:val="32"/>
       <w:szCs w:val="32"/>
     </w:rPr>
   </w:style>
-  <w:style w:type="character" w:customStyle="1" w:styleId="Heading2Char">
+  <w:style w:type="character" w:styleId="Heading2Char" w:customStyle="1">
     <w:name w:val="Heading 2 Char"/>
     <w:basedOn w:val="DefaultParagraphFont"/>
     <w:link w:val="Heading2"/>
     <w:uiPriority w:val="9"/>
     <w:rsid w:val="005775FF"/>
     <w:rPr>
-      <w:rFonts w:asciiTheme="majorHAnsi" w:eastAsiaTheme="majorEastAsia" w:hAnsiTheme="majorHAnsi" w:cstheme="majorBidi"/>
+      <w:rFonts w:asciiTheme="majorHAnsi" w:hAnsiTheme="majorHAnsi" w:eastAsiaTheme="majorEastAsia" w:cstheme="majorBidi"/>
       <w:color w:val="2E74B5" w:themeColor="accent1" w:themeShade="BF"/>
       <w:sz w:val="26"/>
       <w:szCs w:val="26"/>
@@ -1422,7 +1704,7 @@
       <w:spacing w:val="15"/>
     </w:rPr>
   </w:style>
-  <w:style w:type="character" w:customStyle="1" w:styleId="SubtitleChar">
+  <w:style w:type="character" w:styleId="SubtitleChar" w:customStyle="1">
     <w:name w:val="Subtitle Char"/>
     <w:basedOn w:val="DefaultParagraphFont"/>
     <w:link w:val="Subtitle"/>
@@ -1464,7 +1746,7 @@
       <w:color w:val="404040" w:themeColor="text1" w:themeTint="BF"/>
     </w:rPr>
   </w:style>
-  <w:style w:type="character" w:customStyle="1" w:styleId="QuoteChar">
+  <w:style w:type="character" w:styleId="QuoteChar" w:customStyle="1">
     <w:name w:val="Quote Char"/>
     <w:basedOn w:val="DefaultParagraphFont"/>
     <w:link w:val="Quote"/>
@@ -1486,23 +1768,23 @@
     </w:pPr>
     <w:tblPr>
       <w:tblBorders>
-        <w:top w:val="single" w:sz="4" w:space="0" w:color="auto"/>
-        <w:left w:val="single" w:sz="4" w:space="0" w:color="auto"/>
-        <w:bottom w:val="single" w:sz="4" w:space="0" w:color="auto"/>
-        <w:right w:val="single" w:sz="4" w:space="0" w:color="auto"/>
-        <w:insideH w:val="single" w:sz="4" w:space="0" w:color="auto"/>
-        <w:insideV w:val="single" w:sz="4" w:space="0" w:color="auto"/>
+        <w:top w:val="single" w:color="auto" w:sz="4" w:space="0"/>
+        <w:left w:val="single" w:color="auto" w:sz="4" w:space="0"/>
+        <w:bottom w:val="single" w:color="auto" w:sz="4" w:space="0"/>
+        <w:right w:val="single" w:color="auto" w:sz="4" w:space="0"/>
+        <w:insideH w:val="single" w:color="auto" w:sz="4" w:space="0"/>
+        <w:insideV w:val="single" w:color="auto" w:sz="4" w:space="0"/>
       </w:tblBorders>
     </w:tblPr>
   </w:style>
-  <w:style w:type="character" w:customStyle="1" w:styleId="Heading3Char">
+  <w:style w:type="character" w:styleId="Heading3Char" w:customStyle="1">
     <w:name w:val="Heading 3 Char"/>
     <w:basedOn w:val="DefaultParagraphFont"/>
     <w:link w:val="Heading3"/>
     <w:uiPriority w:val="9"/>
     <w:rsid w:val="00716F55"/>
     <w:rPr>
-      <w:rFonts w:asciiTheme="majorHAnsi" w:eastAsiaTheme="majorEastAsia" w:hAnsiTheme="majorHAnsi" w:cstheme="majorBidi"/>
+      <w:rFonts w:asciiTheme="majorHAnsi" w:hAnsiTheme="majorHAnsi" w:eastAsiaTheme="majorEastAsia" w:cstheme="majorBidi"/>
       <w:color w:val="1F4D78" w:themeColor="accent1" w:themeShade="7F"/>
       <w:sz w:val="24"/>
       <w:szCs w:val="24"/>

</xml_diff>

<commit_message>
Fixed documentation and added PDF
</commit_message>
<xml_diff>
--- a/Documentation.docx
+++ b/Documentation.docx
@@ -1,64 +1,50 @@
 
 <file path=word/document.xml><?xml version="1.0" encoding="utf-8"?>
-<w:document xmlns:wpc="http://schemas.microsoft.com/office/word/2010/wordprocessingCanvas" xmlns:cx="http://schemas.microsoft.com/office/drawing/2014/chartex" xmlns:cx1="http://schemas.microsoft.com/office/drawing/2015/9/8/chartex" xmlns:cx2="http://schemas.microsoft.com/office/drawing/2015/10/21/chartex" xmlns:cx3="http://schemas.microsoft.com/office/drawing/2016/5/9/chartex" xmlns:cx4="http://schemas.microsoft.com/office/drawing/2016/5/10/chartex" xmlns:cx5="http://schemas.microsoft.com/office/drawing/2016/5/11/chartex" xmlns:mc="http://schemas.openxmlformats.org/markup-compatibility/2006" xmlns:o="urn:schemas-microsoft-com:office:office" xmlns:r="http://schemas.openxmlformats.org/officeDocument/2006/relationships" xmlns:m="http://schemas.openxmlformats.org/officeDocument/2006/math" xmlns:v="urn:schemas-microsoft-com:vml" xmlns:wp14="http://schemas.microsoft.com/office/word/2010/wordprocessingDrawing" xmlns:wp="http://schemas.openxmlformats.org/drawingml/2006/wordprocessingDrawing" xmlns:w10="urn:schemas-microsoft-com:office:word" xmlns:w="http://schemas.openxmlformats.org/wordprocessingml/2006/main" xmlns:w14="http://schemas.microsoft.com/office/word/2010/wordml" xmlns:w15="http://schemas.microsoft.com/office/word/2012/wordml" xmlns:w16se="http://schemas.microsoft.com/office/word/2015/wordml/symex" xmlns:wpg="http://schemas.microsoft.com/office/word/2010/wordprocessingGroup" xmlns:wpi="http://schemas.microsoft.com/office/word/2010/wordprocessingInk" xmlns:wne="http://schemas.microsoft.com/office/word/2006/wordml" xmlns:wps="http://schemas.microsoft.com/office/word/2010/wordprocessingShape" xmlns:a="http://schemas.openxmlformats.org/drawingml/2006/main" xmlns:pic="http://schemas.openxmlformats.org/drawingml/2006/picture" xmlns:a14="http://schemas.microsoft.com/office/drawing/2010/main" mc:Ignorable="w14 w15 w16se wp14">
+<w:document xmlns:wpc="http://schemas.microsoft.com/office/word/2010/wordprocessingCanvas" xmlns:cx="http://schemas.microsoft.com/office/drawing/2014/chartex" xmlns:cx1="http://schemas.microsoft.com/office/drawing/2015/9/8/chartex" xmlns:cx2="http://schemas.microsoft.com/office/drawing/2015/10/21/chartex" xmlns:cx3="http://schemas.microsoft.com/office/drawing/2016/5/9/chartex" xmlns:cx4="http://schemas.microsoft.com/office/drawing/2016/5/10/chartex" xmlns:cx5="http://schemas.microsoft.com/office/drawing/2016/5/11/chartex" xmlns:mc="http://schemas.openxmlformats.org/markup-compatibility/2006" xmlns:o="urn:schemas-microsoft-com:office:office" xmlns:r="http://schemas.openxmlformats.org/officeDocument/2006/relationships" xmlns:m="http://schemas.openxmlformats.org/officeDocument/2006/math" xmlns:v="urn:schemas-microsoft-com:vml" xmlns:wp14="http://schemas.microsoft.com/office/word/2010/wordprocessingDrawing" xmlns:wp="http://schemas.openxmlformats.org/drawingml/2006/wordprocessingDrawing" xmlns:w10="urn:schemas-microsoft-com:office:word" xmlns:w="http://schemas.openxmlformats.org/wordprocessingml/2006/main" xmlns:w14="http://schemas.microsoft.com/office/word/2010/wordml" xmlns:w15="http://schemas.microsoft.com/office/word/2012/wordml" xmlns:w16se="http://schemas.microsoft.com/office/word/2015/wordml/symex" xmlns:wpg="http://schemas.microsoft.com/office/word/2010/wordprocessingGroup" xmlns:wpi="http://schemas.microsoft.com/office/word/2010/wordprocessingInk" xmlns:wne="http://schemas.microsoft.com/office/word/2006/wordml" xmlns:wps="http://schemas.microsoft.com/office/word/2010/wordprocessingShape" mc:Ignorable="w14 w15 w16se wp14">
   <w:body>
-    <w:p xmlns:wp14="http://schemas.microsoft.com/office/word/2010/wordml" wp14:textId="77777777" wp14:noSpellErr="1">
+    <w:p>
       <w:pPr>
         <w:pStyle w:val="Heading3"/>
       </w:pPr>
       <w:r>
-        <w:rPr/>
         <w:t>Christopher Biddle, Craig Fox</w:t>
       </w:r>
     </w:p>
-    <w:p xmlns:wp14="http://schemas.microsoft.com/office/word/2010/wordml" wp14:textId="77777777" wp14:noSpellErr="1">
+    <w:p>
       <w:pPr>
         <w:pStyle w:val="Heading3"/>
       </w:pPr>
       <w:r>
-        <w:rPr/>
         <w:t>Mr. Patel</w:t>
       </w:r>
     </w:p>
-    <w:p xmlns:wp14="http://schemas.microsoft.com/office/word/2010/wordml" wp14:textId="77777777" wp14:noSpellErr="1">
+    <w:p>
       <w:pPr>
         <w:pStyle w:val="Heading3"/>
       </w:pPr>
       <w:r>
-        <w:rPr/>
         <w:t>1/5/2017</w:t>
       </w:r>
     </w:p>
-    <w:p xmlns:wp14="http://schemas.microsoft.com/office/word/2010/wordml" wp14:textId="77777777" wp14:noSpellErr="1">
+    <w:p>
       <w:pPr>
         <w:pStyle w:val="Heading3"/>
       </w:pPr>
       <w:r>
-        <w:rPr/>
         <w:t>Image Filter Project</w:t>
       </w:r>
     </w:p>
-    <w:p xmlns:wp14="http://schemas.microsoft.com/office/word/2010/wordml" wp14:textId="77777777" wp14:noSpellErr="1">
+    <w:p>
       <w:pPr>
         <w:pStyle w:val="Heading1"/>
       </w:pPr>
       <w:r>
-        <w:rPr/>
         <w:t>Instructions</w:t>
       </w:r>
     </w:p>
-    <w:p xmlns:wp14="http://schemas.microsoft.com/office/word/2010/wordml" wp14:textId="77777777" wp14:noSpellErr="1">
-      <w:r>
-        <w:rPr/>
-        <w:t>To run</w:t>
-      </w:r>
-      <w:r>
-        <w:rPr/>
-        <w:t xml:space="preserve"> the program</w:t>
-      </w:r>
-      <w:r>
-        <w:rPr/>
-        <w:t>, click the green play button at the top left of the Processing window. A window should pop up. Click the “</w:t>
+    <w:p>
+      <w:r>
+        <w:t>To run the program, click the green play button at the top left of the Processing window. A window should pop up. Click the “</w:t>
       </w:r>
       <w:r>
         <w:rPr>
@@ -67,7 +53,6 @@
         <w:t>Load Picture</w:t>
       </w:r>
       <w:r>
-        <w:rPr/>
         <w:t>” button at the top right of the window and select the image “</w:t>
       </w:r>
       <w:r>
@@ -77,13 +62,11 @@
         <w:t>Patel.jpg</w:t>
       </w:r>
       <w:r>
-        <w:rPr/>
         <w:t>” in the same folder as the program.</w:t>
       </w:r>
     </w:p>
-    <w:p xmlns:wp14="http://schemas.microsoft.com/office/word/2010/wordml" wp14:textId="77777777" wp14:noSpellErr="1">
-      <w:r>
-        <w:rPr/>
+    <w:p>
+      <w:r>
         <w:t>Click any of the “</w:t>
       </w:r>
       <w:r>
@@ -93,18 +76,12 @@
         <w:t>Filter Effects</w:t>
       </w:r>
       <w:r>
-        <w:rPr/>
         <w:t>” buttons on the right side of the window to alter the image.</w:t>
       </w:r>
     </w:p>
-    <w:p xmlns:wp14="http://schemas.microsoft.com/office/word/2010/wordml" wp14:textId="77777777" wp14:noSpellErr="1">
-      <w:r>
-        <w:rPr/>
-        <w:t xml:space="preserve">To save the image, click the </w:t>
-      </w:r>
-      <w:r>
-        <w:rPr/>
-        <w:t>“</w:t>
+    <w:p>
+      <w:r>
+        <w:t>To save the image, click the “</w:t>
       </w:r>
       <w:r>
         <w:rPr>
@@ -113,21 +90,15 @@
         <w:t>Save Picture</w:t>
       </w:r>
       <w:r>
-        <w:rPr/>
-        <w:t>”</w:t>
-      </w:r>
-      <w:r>
-        <w:rPr/>
-        <w:t xml:space="preserve"> and choose a destination to save the new photo at.</w:t>
-      </w:r>
-    </w:p>
-    <w:p xmlns:wp14="http://schemas.microsoft.com/office/word/2010/wordml" wp14:textId="77777777"/>
-    <w:p xmlns:wp14="http://schemas.microsoft.com/office/word/2010/wordml" wp14:textId="77777777" wp14:noSpellErr="1">
+        <w:t>” and choose a destination to save the new photo at.</w:t>
+      </w:r>
+    </w:p>
+    <w:p/>
+    <w:p>
       <w:pPr>
         <w:pStyle w:val="Heading1"/>
       </w:pPr>
       <w:r>
-        <w:rPr/>
         <w:t>Effects</w:t>
       </w:r>
     </w:p>
@@ -137,12 +108,12 @@
         <w:tblW w:w="0" w:type="auto"/>
         <w:tblInd w:w="-95" w:type="dxa"/>
         <w:tblBorders>
-          <w:top w:val="none" w:color="auto" w:sz="0" w:space="0"/>
-          <w:left w:val="none" w:color="auto" w:sz="0" w:space="0"/>
-          <w:bottom w:val="none" w:color="auto" w:sz="0" w:space="0"/>
-          <w:right w:val="none" w:color="auto" w:sz="0" w:space="0"/>
-          <w:insideH w:val="none" w:color="auto" w:sz="0" w:space="0"/>
-          <w:insideV w:val="none" w:color="auto" w:sz="0" w:space="0"/>
+          <w:top w:val="none" w:sz="0" w:space="0" w:color="auto"/>
+          <w:left w:val="none" w:sz="0" w:space="0" w:color="auto"/>
+          <w:bottom w:val="none" w:sz="0" w:space="0" w:color="auto"/>
+          <w:right w:val="none" w:sz="0" w:space="0" w:color="auto"/>
+          <w:insideH w:val="none" w:sz="0" w:space="0" w:color="auto"/>
+          <w:insideV w:val="none" w:sz="0" w:space="0" w:color="auto"/>
         </w:tblBorders>
         <w:tblLook w:val="04A0" w:firstRow="1" w:lastRow="0" w:firstColumn="1" w:lastColumn="0" w:noHBand="0" w:noVBand="1"/>
       </w:tblPr>
@@ -150,17 +121,16 @@
         <w:gridCol w:w="4770"/>
         <w:gridCol w:w="4675"/>
       </w:tblGrid>
-      <w:tr xmlns:wp14="http://schemas.microsoft.com/office/word/2010/wordml" wp14:textId="77777777">
+      <w:tr>
         <w:trPr>
           <w:trHeight w:val="485"/>
         </w:trPr>
         <w:tc>
           <w:tcPr>
             <w:tcW w:w="4770" w:type="dxa"/>
-            <w:tcMar/>
             <w:vAlign w:val="center"/>
           </w:tcPr>
-          <w:p wp14:textId="77777777" wp14:noSpellErr="1">
+          <w:p>
             <w:pPr>
               <w:pStyle w:val="Heading2"/>
               <w:outlineLvl w:val="1"/>
@@ -176,15 +146,11 @@
         <w:tc>
           <w:tcPr>
             <w:tcW w:w="4675" w:type="dxa"/>
-            <w:tcMar/>
             <w:vAlign w:val="bottom"/>
           </w:tcPr>
-          <w:p wp14:textId="77777777" wp14:noSpellErr="1">
+          <w:p>
             <w:pPr>
               <w:pStyle w:val="Subtitle"/>
-              <w:numPr>
-                <w:numId w:val="0"/>
-              </w:numPr>
               <w:jc w:val="right"/>
             </w:pPr>
             <w:r>
@@ -197,7 +163,10 @@
         </w:tc>
       </w:tr>
     </w:tbl>
-    <w:p xmlns:wp14="http://schemas.microsoft.com/office/word/2010/wordml" wp14:textId="77777777">
+    <w:p>
+      <w:pPr>
+        <w:jc w:val="center"/>
+      </w:pPr>
       <w:r>
         <w:rPr>
           <w:rFonts w:ascii="Times New Roman" w:hAnsi="Times New Roman" w:cs="Times New Roman"/>
@@ -206,9 +175,9 @@
           <w:szCs w:val="24"/>
         </w:rPr>
         <w:drawing>
-          <wp:inline xmlns:wp14="http://schemas.microsoft.com/office/word/2010/wordprocessingDrawing" distT="0" distB="0" distL="0" distR="0" wp14:anchorId="73AF9C3B" wp14:editId="3309819D">
-            <wp:extent cx="5943600" cy="1640840"/>
-            <wp:effectExtent l="114300" t="114300" r="114300" b="149860"/>
+          <wp:inline distT="0" distB="0" distL="0" distR="0" wp14:anchorId="73AF9C3B" wp14:editId="05892C69">
+            <wp:extent cx="5686425" cy="1569842"/>
+            <wp:effectExtent l="133350" t="114300" r="123825" b="163830"/>
             <wp:docPr id="2" name="Picture 2"/>
             <wp:cNvGraphicFramePr>
               <a:graphicFrameLocks xmlns:a="http://schemas.openxmlformats.org/drawingml/2006/main" noChangeAspect="1"/>
@@ -235,7 +204,7 @@
                   <pic:spPr>
                     <a:xfrm>
                       <a:off x="0" y="0"/>
-                      <a:ext cx="5943600" cy="1640840"/>
+                      <a:ext cx="5717978" cy="1578553"/>
                     </a:xfrm>
                     <a:prstGeom prst="rect">
                       <a:avLst/>
@@ -278,12 +247,9 @@
         </w:drawing>
       </w:r>
     </w:p>
-    <w:p xmlns:wp14="http://schemas.microsoft.com/office/word/2010/wordml" wp14:textId="77777777" wp14:noSpellErr="1">
+    <w:p>
       <w:pPr>
         <w:pStyle w:val="Subtitle"/>
-        <w:numPr>
-          <w:numId w:val="0"/>
-        </w:numPr>
       </w:pPr>
       <w:r>
         <w:rPr>
@@ -293,7 +259,7 @@
           <w:szCs w:val="24"/>
         </w:rPr>
         <w:drawing>
-          <wp:anchor xmlns:wp14="http://schemas.microsoft.com/office/word/2010/wordprocessingDrawing" distT="0" distB="0" distL="114300" distR="114300" simplePos="0" relativeHeight="251658240" behindDoc="0" locked="0" layoutInCell="1" allowOverlap="1" wp14:anchorId="5B2541EE" wp14:editId="7777777">
+          <wp:anchor distT="0" distB="0" distL="114300" distR="114300" simplePos="0" relativeHeight="251658240" behindDoc="0" locked="0" layoutInCell="1" allowOverlap="1" wp14:anchorId="5B2541EE" wp14:editId="07777777">
             <wp:simplePos x="0" y="0"/>
             <wp:positionH relativeFrom="margin">
               <wp:align>left</wp:align>
@@ -356,318 +322,209 @@
         </w:drawing>
       </w:r>
       <w:r>
-        <w:rPr/>
         <w:t>Output</w:t>
       </w:r>
     </w:p>
-    <w:p xmlns:wp14="http://schemas.microsoft.com/office/word/2010/wordml" wp14:textId="77777777">
-      <w:pPr>
-        <w:rPr>
-          <w:rFonts w:ascii="Times New Roman" w:hAnsi="Times New Roman" w:cs="Times New Roman"/>
-          <w:noProof/>
-          <w:sz w:val="24"/>
-          <w:szCs w:val="24"/>
-        </w:rPr>
-      </w:pPr>
-      <w:r>
-        <w:rPr>
-          <w:rFonts w:ascii="Times New Roman" w:hAnsi="Times New Roman" w:cs="Times New Roman"/>
-          <w:noProof/>
-          <w:sz w:val="24"/>
-          <w:szCs w:val="24"/>
+    <w:p>
+      <w:pPr>
+        <w:rPr>
+          <w:noProof/>
+        </w:rPr>
+      </w:pPr>
+      <w:r>
+        <w:rPr>
+          <w:noProof/>
         </w:rPr>
         <w:t xml:space="preserve">The martian </w:t>
       </w:r>
       <w:r>
         <w:rPr>
-          <w:rFonts w:ascii="Times New Roman" w:hAnsi="Times New Roman" w:cs="Times New Roman"/>
-          <w:noProof/>
-          <w:sz w:val="24"/>
-          <w:szCs w:val="24"/>
+          <w:noProof/>
         </w:rPr>
         <w:t>effect</w:t>
       </w:r>
       <w:r>
         <w:rPr>
-          <w:rFonts w:ascii="Times New Roman" w:hAnsi="Times New Roman" w:cs="Times New Roman"/>
-          <w:noProof/>
-          <w:sz w:val="24"/>
-          <w:szCs w:val="24"/>
+          <w:noProof/>
         </w:rPr>
         <w:t xml:space="preserve"> takes each pixel, seperates its RGB value</w:t>
       </w:r>
       <w:r>
         <w:rPr>
-          <w:rFonts w:ascii="Times New Roman" w:hAnsi="Times New Roman" w:cs="Times New Roman"/>
-          <w:noProof/>
-          <w:sz w:val="24"/>
-          <w:szCs w:val="24"/>
+          <w:noProof/>
         </w:rPr>
         <w:t>,</w:t>
       </w:r>
       <w:r>
         <w:rPr>
-          <w:rFonts w:ascii="Times New Roman" w:hAnsi="Times New Roman" w:cs="Times New Roman"/>
-          <w:noProof/>
-          <w:sz w:val="24"/>
-          <w:szCs w:val="24"/>
+          <w:noProof/>
         </w:rPr>
         <w:t xml:space="preserve"> and applies a certain effect to each set. </w:t>
       </w:r>
     </w:p>
-    <w:p xmlns:wp14="http://schemas.microsoft.com/office/word/2010/wordml" wp14:textId="77777777">
-      <w:pPr>
-        <w:rPr>
-          <w:rFonts w:ascii="Times New Roman" w:hAnsi="Times New Roman" w:cs="Times New Roman"/>
-          <w:noProof/>
-          <w:sz w:val="24"/>
-          <w:szCs w:val="24"/>
-        </w:rPr>
-      </w:pPr>
-      <w:r>
-        <w:rPr>
-          <w:rFonts w:ascii="Times New Roman" w:hAnsi="Times New Roman" w:cs="Times New Roman"/>
-          <w:noProof/>
-          <w:sz w:val="24"/>
-          <w:szCs w:val="24"/>
+    <w:p>
+      <w:pPr>
+        <w:rPr>
+          <w:noProof/>
+        </w:rPr>
+      </w:pPr>
+      <w:r>
+        <w:rPr>
+          <w:noProof/>
         </w:rPr>
         <w:t>The effect saturates the red part of the pixels</w:t>
       </w:r>
       <w:r>
         <w:rPr>
-          <w:rFonts w:ascii="Times New Roman" w:hAnsi="Times New Roman" w:cs="Times New Roman"/>
-          <w:noProof/>
-          <w:sz w:val="24"/>
-          <w:szCs w:val="24"/>
+          <w:noProof/>
         </w:rPr>
         <w:t xml:space="preserve"> by multiplying its value by 3.</w:t>
       </w:r>
     </w:p>
-    <w:p xmlns:wp14="http://schemas.microsoft.com/office/word/2010/wordml" wp14:textId="77777777">
-      <w:pPr>
-        <w:rPr>
-          <w:rFonts w:ascii="Times New Roman" w:hAnsi="Times New Roman" w:cs="Times New Roman"/>
-          <w:noProof/>
-          <w:sz w:val="24"/>
-          <w:szCs w:val="24"/>
-        </w:rPr>
-      </w:pPr>
-      <w:r>
-        <w:rPr>
-          <w:rFonts w:ascii="Times New Roman" w:hAnsi="Times New Roman" w:cs="Times New Roman"/>
-          <w:noProof/>
-          <w:sz w:val="24"/>
-          <w:szCs w:val="24"/>
+    <w:p>
+      <w:pPr>
+        <w:rPr>
+          <w:noProof/>
+        </w:rPr>
+      </w:pPr>
+      <w:r>
+        <w:rPr>
+          <w:noProof/>
         </w:rPr>
         <w:t>It</w:t>
       </w:r>
       <w:r>
         <w:rPr>
-          <w:rFonts w:ascii="Times New Roman" w:hAnsi="Times New Roman" w:cs="Times New Roman"/>
-          <w:noProof/>
-          <w:sz w:val="24"/>
-          <w:szCs w:val="24"/>
+          <w:noProof/>
         </w:rPr>
         <w:t xml:space="preserve"> </w:t>
       </w:r>
       <w:r>
         <w:rPr>
-          <w:rFonts w:ascii="Times New Roman" w:hAnsi="Times New Roman" w:cs="Times New Roman"/>
-          <w:noProof/>
-          <w:sz w:val="24"/>
-          <w:szCs w:val="24"/>
+          <w:noProof/>
         </w:rPr>
         <w:t>reorders the tenth previous pixel’s green value to be the value of the current pixel. This allow</w:t>
       </w:r>
       <w:r>
         <w:rPr>
-          <w:rFonts w:ascii="Times New Roman" w:hAnsi="Times New Roman" w:cs="Times New Roman"/>
-          <w:noProof/>
-          <w:sz w:val="24"/>
-          <w:szCs w:val="24"/>
+          <w:noProof/>
         </w:rPr>
         <w:t>s</w:t>
       </w:r>
       <w:r>
         <w:rPr>
-          <w:rFonts w:ascii="Times New Roman" w:hAnsi="Times New Roman" w:cs="Times New Roman"/>
-          <w:noProof/>
-          <w:sz w:val="24"/>
-          <w:szCs w:val="24"/>
+          <w:noProof/>
         </w:rPr>
         <w:t xml:space="preserve"> for the blue values in</w:t>
       </w:r>
       <w:r>
         <w:rPr>
-          <w:rFonts w:ascii="Times New Roman" w:hAnsi="Times New Roman" w:cs="Times New Roman"/>
-          <w:noProof/>
-          <w:sz w:val="24"/>
-          <w:szCs w:val="24"/>
+          <w:noProof/>
         </w:rPr>
         <w:t xml:space="preserve"> the</w:t>
       </w:r>
       <w:r>
         <w:rPr>
-          <w:rFonts w:ascii="Times New Roman" w:hAnsi="Times New Roman" w:cs="Times New Roman"/>
-          <w:noProof/>
-          <w:sz w:val="24"/>
-          <w:szCs w:val="24"/>
+          <w:noProof/>
         </w:rPr>
         <w:t xml:space="preserve"> dark parts of the image to multiply and become </w:t>
       </w:r>
       <w:r>
         <w:rPr>
-          <w:rFonts w:ascii="Times New Roman" w:hAnsi="Times New Roman" w:cs="Times New Roman"/>
-          <w:noProof/>
-          <w:sz w:val="24"/>
-          <w:szCs w:val="24"/>
+          <w:noProof/>
         </w:rPr>
         <w:t>a new alien green color in the hair. The effect also</w:t>
       </w:r>
       <w:r>
         <w:rPr>
-          <w:rFonts w:ascii="Times New Roman" w:hAnsi="Times New Roman" w:cs="Times New Roman"/>
-          <w:noProof/>
-          <w:sz w:val="24"/>
-          <w:szCs w:val="24"/>
+          <w:noProof/>
         </w:rPr>
         <w:t xml:space="preserve"> change</w:t>
       </w:r>
       <w:r>
         <w:rPr>
-          <w:rFonts w:ascii="Times New Roman" w:hAnsi="Times New Roman" w:cs="Times New Roman"/>
-          <w:noProof/>
-          <w:sz w:val="24"/>
-          <w:szCs w:val="24"/>
+          <w:noProof/>
         </w:rPr>
         <w:t>s</w:t>
       </w:r>
       <w:r>
         <w:rPr>
-          <w:rFonts w:ascii="Times New Roman" w:hAnsi="Times New Roman" w:cs="Times New Roman"/>
-          <w:noProof/>
-          <w:sz w:val="24"/>
-          <w:szCs w:val="24"/>
+          <w:noProof/>
         </w:rPr>
         <w:t xml:space="preserve"> the background color</w:t>
       </w:r>
       <w:r>
         <w:rPr>
-          <w:rFonts w:ascii="Times New Roman" w:hAnsi="Times New Roman" w:cs="Times New Roman"/>
-          <w:noProof/>
-          <w:sz w:val="24"/>
-          <w:szCs w:val="24"/>
+          <w:noProof/>
         </w:rPr>
         <w:t>.</w:t>
       </w:r>
     </w:p>
-    <w:p xmlns:wp14="http://schemas.microsoft.com/office/word/2010/wordml" wp14:textId="77777777">
-      <w:pPr>
-        <w:rPr>
-          <w:rFonts w:ascii="Times New Roman" w:hAnsi="Times New Roman" w:cs="Times New Roman"/>
-          <w:noProof/>
-          <w:sz w:val="24"/>
-          <w:szCs w:val="24"/>
-        </w:rPr>
-      </w:pPr>
-      <w:r>
-        <w:rPr>
-          <w:rFonts w:ascii="Times New Roman" w:hAnsi="Times New Roman" w:cs="Times New Roman"/>
-          <w:noProof/>
-          <w:sz w:val="24"/>
-          <w:szCs w:val="24"/>
+    <w:p>
+      <w:pPr>
+        <w:rPr>
+          <w:noProof/>
+        </w:rPr>
+      </w:pPr>
+      <w:r>
+        <w:rPr>
+          <w:noProof/>
         </w:rPr>
         <w:t xml:space="preserve">Lastly, </w:t>
       </w:r>
       <w:r>
         <w:rPr>
-          <w:rFonts w:ascii="Times New Roman" w:hAnsi="Times New Roman" w:cs="Times New Roman"/>
-          <w:noProof/>
-          <w:sz w:val="24"/>
-          <w:szCs w:val="24"/>
+          <w:noProof/>
         </w:rPr>
         <w:t>the effect</w:t>
       </w:r>
       <w:r>
         <w:rPr>
-          <w:rFonts w:ascii="Times New Roman" w:hAnsi="Times New Roman" w:cs="Times New Roman"/>
-          <w:noProof/>
-          <w:sz w:val="24"/>
-          <w:szCs w:val="24"/>
+          <w:noProof/>
         </w:rPr>
         <w:t xml:space="preserve"> reorders the tenth previous pixel’s blue value to be the value of the current pixel</w:t>
       </w:r>
       <w:r>
         <w:rPr>
-          <w:rFonts w:ascii="Times New Roman" w:hAnsi="Times New Roman" w:cs="Times New Roman"/>
-          <w:noProof/>
-          <w:sz w:val="24"/>
-          <w:szCs w:val="24"/>
+          <w:noProof/>
         </w:rPr>
         <w:t>. I</w:t>
       </w:r>
       <w:r>
         <w:rPr>
-          <w:rFonts w:ascii="Times New Roman" w:hAnsi="Times New Roman" w:cs="Times New Roman"/>
-          <w:noProof/>
-          <w:sz w:val="24"/>
-          <w:szCs w:val="24"/>
+          <w:noProof/>
         </w:rPr>
         <w:t>t</w:t>
       </w:r>
       <w:r>
         <w:rPr>
-          <w:rFonts w:ascii="Times New Roman" w:hAnsi="Times New Roman" w:cs="Times New Roman"/>
-          <w:noProof/>
-          <w:sz w:val="24"/>
-          <w:szCs w:val="24"/>
+          <w:noProof/>
         </w:rPr>
         <w:t xml:space="preserve"> then</w:t>
       </w:r>
       <w:r>
         <w:rPr>
-          <w:rFonts w:ascii="Times New Roman" w:hAnsi="Times New Roman" w:cs="Times New Roman"/>
-          <w:noProof/>
-          <w:sz w:val="24"/>
-          <w:szCs w:val="24"/>
+          <w:noProof/>
         </w:rPr>
         <w:t xml:space="preserve"> divides the blue value by 3. This changes the color </w:t>
       </w:r>
       <w:r>
         <w:rPr>
-          <w:rFonts w:ascii="Times New Roman" w:hAnsi="Times New Roman" w:cs="Times New Roman"/>
-          <w:noProof/>
-          <w:sz w:val="24"/>
-          <w:szCs w:val="24"/>
+          <w:noProof/>
         </w:rPr>
         <w:t xml:space="preserve">of the image </w:t>
       </w:r>
       <w:r>
         <w:rPr>
-          <w:rFonts w:ascii="Times New Roman" w:hAnsi="Times New Roman" w:cs="Times New Roman"/>
-          <w:noProof/>
-          <w:sz w:val="24"/>
-          <w:szCs w:val="24"/>
+          <w:noProof/>
         </w:rPr>
         <w:t xml:space="preserve">by </w:t>
       </w:r>
       <w:r>
         <w:rPr>
-          <w:rFonts w:ascii="Times New Roman" w:hAnsi="Times New Roman" w:cs="Times New Roman"/>
-          <w:noProof/>
-          <w:sz w:val="24"/>
-          <w:szCs w:val="24"/>
+          <w:noProof/>
         </w:rPr>
         <w:t>making it a martian orange.</w:t>
-      </w:r>
-    </w:p>
-    <w:p xmlns:wp14="http://schemas.microsoft.com/office/word/2010/wordml" wp14:textId="77777777" wp14:noSpellErr="1">
-      <w:pPr>
-        <w:pStyle w:val="Heading1"/>
-      </w:pPr>
-      <w:r>
-        <w:rPr/>
-        <w:t>Effects</w:t>
       </w:r>
     </w:p>
     <w:tbl>
@@ -676,12 +533,12 @@
         <w:tblW w:w="0" w:type="auto"/>
         <w:tblInd w:w="-95" w:type="dxa"/>
         <w:tblBorders>
-          <w:top w:val="none" w:color="auto" w:sz="0" w:space="0"/>
-          <w:left w:val="none" w:color="auto" w:sz="0" w:space="0"/>
-          <w:bottom w:val="none" w:color="auto" w:sz="0" w:space="0"/>
-          <w:right w:val="none" w:color="auto" w:sz="0" w:space="0"/>
-          <w:insideH w:val="none" w:color="auto" w:sz="0" w:space="0"/>
-          <w:insideV w:val="none" w:color="auto" w:sz="0" w:space="0"/>
+          <w:top w:val="none" w:sz="0" w:space="0" w:color="auto"/>
+          <w:left w:val="none" w:sz="0" w:space="0" w:color="auto"/>
+          <w:bottom w:val="none" w:sz="0" w:space="0" w:color="auto"/>
+          <w:right w:val="none" w:sz="0" w:space="0" w:color="auto"/>
+          <w:insideH w:val="none" w:sz="0" w:space="0" w:color="auto"/>
+          <w:insideV w:val="none" w:sz="0" w:space="0" w:color="auto"/>
         </w:tblBorders>
         <w:tblLook w:val="04A0" w:firstRow="1" w:lastRow="0" w:firstColumn="1" w:lastColumn="0" w:noHBand="0" w:noVBand="1"/>
       </w:tblPr>
@@ -689,17 +546,16 @@
         <w:gridCol w:w="4770"/>
         <w:gridCol w:w="4675"/>
       </w:tblGrid>
-      <w:tr xmlns:wp14="http://schemas.microsoft.com/office/word/2010/wordml" wp14:textId="77777777">
+      <w:tr>
         <w:trPr>
           <w:trHeight w:val="485"/>
         </w:trPr>
         <w:tc>
           <w:tcPr>
             <w:tcW w:w="4770" w:type="dxa"/>
-            <w:tcMar/>
             <w:vAlign w:val="center"/>
           </w:tcPr>
-          <w:p wp14:textId="77777777" wp14:noSpellErr="1">
+          <w:p>
             <w:pPr>
               <w:pStyle w:val="Heading2"/>
               <w:outlineLvl w:val="1"/>
@@ -708,28 +564,19 @@
               <w:rPr>
                 <w:u w:val="single"/>
               </w:rPr>
-              <w:t xml:space="preserve">Emphasize </w:t>
-            </w:r>
-            <w:r>
-              <w:rPr>
-                <w:u w:val="single"/>
-              </w:rPr>
-              <w:t>Effect</w:t>
+              <w:lastRenderedPageBreak/>
+              <w:t>Emphasize Effect</w:t>
             </w:r>
           </w:p>
         </w:tc>
         <w:tc>
           <w:tcPr>
             <w:tcW w:w="4675" w:type="dxa"/>
-            <w:tcMar/>
             <w:vAlign w:val="bottom"/>
           </w:tcPr>
-          <w:p wp14:textId="77777777" wp14:noSpellErr="1">
+          <w:p>
             <w:pPr>
               <w:pStyle w:val="Subtitle"/>
-              <w:numPr>
-                <w:numId w:val="0"/>
-              </w:numPr>
               <w:jc w:val="right"/>
             </w:pPr>
             <w:r>
@@ -742,21 +589,103 @@
         </w:tc>
       </w:tr>
     </w:tbl>
-    <w:p xmlns:wp14="http://schemas.microsoft.com/office/word/2010/wordml" wp14:textId="77777777">
+    <w:p>
+      <w:pPr>
+        <w:jc w:val="center"/>
+      </w:pPr>
       <w:r>
         <w:rPr>
           <w:noProof/>
         </w:rPr>
         <w:drawing>
-          <wp:anchor xmlns:wp14="http://schemas.microsoft.com/office/word/2010/wordprocessingDrawing" distT="0" distB="0" distL="114300" distR="114300" simplePos="0" relativeHeight="251661312" behindDoc="0" locked="0" layoutInCell="1" allowOverlap="1" wp14:anchorId="70BD171E" wp14:editId="7777777">
+          <wp:inline distT="0" distB="0" distL="0" distR="0" wp14:anchorId="54D28C9B" wp14:editId="60216304">
+            <wp:extent cx="5686425" cy="2523490"/>
+            <wp:effectExtent l="133350" t="133350" r="142875" b="162560"/>
+            <wp:docPr id="5" name="Picture 5"/>
+            <wp:cNvGraphicFramePr>
+              <a:graphicFrameLocks xmlns:a="http://schemas.openxmlformats.org/drawingml/2006/main" noChangeAspect="1"/>
+            </wp:cNvGraphicFramePr>
+            <a:graphic xmlns:a="http://schemas.openxmlformats.org/drawingml/2006/main">
+              <a:graphicData uri="http://schemas.openxmlformats.org/drawingml/2006/picture">
+                <pic:pic xmlns:pic="http://schemas.openxmlformats.org/drawingml/2006/picture">
+                  <pic:nvPicPr>
+                    <pic:cNvPr id="1" name=""/>
+                    <pic:cNvPicPr/>
+                  </pic:nvPicPr>
+                  <pic:blipFill rotWithShape="1">
+                    <a:blip r:embed="rId6"/>
+                    <a:srcRect l="214" t="16335" r="30983" b="25926"/>
+                    <a:stretch/>
+                  </pic:blipFill>
+                  <pic:spPr bwMode="auto">
+                    <a:xfrm>
+                      <a:off x="0" y="0"/>
+                      <a:ext cx="5710105" cy="2533999"/>
+                    </a:xfrm>
+                    <a:prstGeom prst="rect">
+                      <a:avLst/>
+                    </a:prstGeom>
+                    <a:solidFill>
+                      <a:srgbClr val="FFFFFF">
+                        <a:shade val="85000"/>
+                      </a:srgbClr>
+                    </a:solidFill>
+                    <a:ln w="88900" cap="sq">
+                      <a:solidFill>
+                        <a:srgbClr val="FFFFFF"/>
+                      </a:solidFill>
+                      <a:miter lim="800000"/>
+                    </a:ln>
+                    <a:effectLst>
+                      <a:outerShdw blurRad="55000" dist="18000" dir="5400000" algn="tl" rotWithShape="0">
+                        <a:srgbClr val="000000">
+                          <a:alpha val="40000"/>
+                        </a:srgbClr>
+                      </a:outerShdw>
+                    </a:effectLst>
+                    <a:scene3d>
+                      <a:camera prst="orthographicFront"/>
+                      <a:lightRig rig="twoPt" dir="t">
+                        <a:rot lat="0" lon="0" rev="7200000"/>
+                      </a:lightRig>
+                    </a:scene3d>
+                    <a:sp3d>
+                      <a:bevelT w="25400" h="19050"/>
+                      <a:contourClr>
+                        <a:srgbClr val="FFFFFF"/>
+                      </a:contourClr>
+                    </a:sp3d>
+                    <a:extLst>
+                      <a:ext uri="{53640926-AAD7-44D8-BBD7-CCE9431645EC}">
+                        <a14:shadowObscured xmlns:a14="http://schemas.microsoft.com/office/drawing/2010/main"/>
+                      </a:ext>
+                    </a:extLst>
+                  </pic:spPr>
+                </pic:pic>
+              </a:graphicData>
+            </a:graphic>
+          </wp:inline>
+        </w:drawing>
+      </w:r>
+    </w:p>
+    <w:p>
+      <w:pPr>
+        <w:pStyle w:val="Subtitle"/>
+      </w:pPr>
+      <w:r>
+        <w:rPr>
+          <w:noProof/>
+        </w:rPr>
+        <w:drawing>
+          <wp:anchor distT="0" distB="0" distL="114300" distR="114300" simplePos="0" relativeHeight="251661312" behindDoc="0" locked="0" layoutInCell="1" allowOverlap="1" wp14:anchorId="70BD171E" wp14:editId="2C9B1C76">
             <wp:simplePos x="0" y="0"/>
-            <wp:positionH relativeFrom="column">
-              <wp:posOffset>-107950</wp:posOffset>
+            <wp:positionH relativeFrom="margin">
+              <wp:align>left</wp:align>
             </wp:positionH>
             <wp:positionV relativeFrom="paragraph">
-              <wp:posOffset>2827655</wp:posOffset>
+              <wp:posOffset>194945</wp:posOffset>
             </wp:positionV>
-            <wp:extent cx="1800000" cy="2254839"/>
+            <wp:extent cx="1799590" cy="2254250"/>
             <wp:effectExtent l="0" t="0" r="0" b="0"/>
             <wp:wrapSquare wrapText="bothSides"/>
             <wp:docPr id="1" name="Picture 1"/>
@@ -771,7 +700,7 @@
                     <pic:cNvPicPr/>
                   </pic:nvPicPr>
                   <pic:blipFill rotWithShape="1">
-                    <a:blip r:embed="rId6">
+                    <a:blip r:embed="rId7">
                       <a:extLst>
                         <a:ext uri="{28A0092B-C50C-407E-A947-70E740481C1C}">
                           <a14:useLocalDpi xmlns:a14="http://schemas.microsoft.com/office/drawing/2010/main" val="0"/>
@@ -784,7 +713,7 @@
                   <pic:spPr bwMode="auto">
                     <a:xfrm>
                       <a:off x="0" y="0"/>
-                      <a:ext cx="1800000" cy="2254839"/>
+                      <a:ext cx="1799590" cy="2254250"/>
                     </a:xfrm>
                     <a:prstGeom prst="rect">
                       <a:avLst/>
@@ -805,106 +734,130 @@
         </w:drawing>
       </w:r>
       <w:r>
-        <w:rPr>
-          <w:noProof/>
-        </w:rPr>
-        <w:drawing>
-          <wp:inline xmlns:wp14="http://schemas.microsoft.com/office/word/2010/wordprocessingDrawing" distT="0" distB="0" distL="0" distR="0" wp14:anchorId="54D28C9B" wp14:editId="60019331">
-            <wp:extent cx="5734050" cy="2706757"/>
-            <wp:effectExtent l="0" t="0" r="0" b="0"/>
-            <wp:docPr id="5" name="Picture 5"/>
-            <wp:cNvGraphicFramePr>
-              <a:graphicFrameLocks xmlns:a="http://schemas.openxmlformats.org/drawingml/2006/main" noChangeAspect="1"/>
-            </wp:cNvGraphicFramePr>
-            <a:graphic xmlns:a="http://schemas.openxmlformats.org/drawingml/2006/main">
-              <a:graphicData uri="http://schemas.openxmlformats.org/drawingml/2006/picture">
-                <pic:pic xmlns:pic="http://schemas.openxmlformats.org/drawingml/2006/picture">
-                  <pic:nvPicPr>
-                    <pic:cNvPr id="1" name=""/>
-                    <pic:cNvPicPr/>
-                  </pic:nvPicPr>
-                  <pic:blipFill rotWithShape="1">
-                    <a:blip r:embed="rId7"/>
-                    <a:srcRect l="214" t="16335" r="30983" b="25926"/>
-                    <a:stretch/>
-                  </pic:blipFill>
-                  <pic:spPr bwMode="auto">
-                    <a:xfrm>
-                      <a:off x="0" y="0"/>
-                      <a:ext cx="5744697" cy="2711783"/>
-                    </a:xfrm>
-                    <a:prstGeom prst="rect">
-                      <a:avLst/>
-                    </a:prstGeom>
-                    <a:ln>
-                      <a:noFill/>
-                    </a:ln>
-                    <a:extLst>
-                      <a:ext uri="{53640926-AAD7-44D8-BBD7-CCE9431645EC}">
-                        <a14:shadowObscured xmlns:a14="http://schemas.microsoft.com/office/drawing/2010/main"/>
-                      </a:ext>
-                    </a:extLst>
-                  </pic:spPr>
-                </pic:pic>
-              </a:graphicData>
-            </a:graphic>
-          </wp:inline>
-        </w:drawing>
-      </w:r>
-    </w:p>
-    <w:p xmlns:wp14="http://schemas.microsoft.com/office/word/2010/wordml" wp14:textId="77777777" wp14:noSpellErr="1">
-      <w:pPr>
-        <w:pStyle w:val="Subtitle"/>
-        <w:numPr>
-          <w:numId w:val="0"/>
-        </w:numPr>
-      </w:pPr>
-      <w:r>
-        <w:rPr/>
         <w:t>Output</w:t>
       </w:r>
     </w:p>
-    <w:p w14:noSpellErr="1">
-      <w:pPr>
-        <w:rPr>
-          <w:rFonts w:ascii="Times New Roman" w:hAnsi="Times New Roman" w:eastAsia="Times New Roman" w:cs="Times New Roman"/>
-          <w:noProof/>
-          <w:sz w:val="24"/>
-          <w:szCs w:val="24"/>
-        </w:rPr>
-      </w:pPr>
-      <w:r>
-        <w:rPr>
-          <w:rFonts w:ascii="Times New Roman" w:hAnsi="Times New Roman" w:eastAsia="Times New Roman" w:cs="Times New Roman"/>
-          <w:noProof/>
-          <w:sz w:val="24"/>
-          <w:szCs w:val="24"/>
-        </w:rPr>
-        <w:t>The emphasize effect will check to see if any pixels have a red, green, or blue value greater than the average of the other two colors. If so that pixel will have value of 0 for the other two colors. For example if a pixel has a red value of 234, a ggreen value of 34, and a blue value of 76, the pixel would become (234, 0, 0) because 234 is greater than the average of 34 and 76.</w:t>
-      </w:r>
-      <w:r>
-        <w:rPr>
-          <w:rFonts w:ascii="Times New Roman" w:hAnsi="Times New Roman" w:eastAsia="Times New Roman" w:cs="Times New Roman"/>
-          <w:noProof/>
-          <w:sz w:val="24"/>
-          <w:szCs w:val="24"/>
-        </w:rPr>
-        <w:t xml:space="preserve"> It is called emphasize because it will emphasize </w:t>
-      </w:r>
-      <w:r>
-        <w:rPr>
-          <w:rFonts w:ascii="Times New Roman" w:hAnsi="Times New Roman" w:eastAsia="Times New Roman" w:cs="Times New Roman"/>
-          <w:noProof/>
-          <w:sz w:val="24"/>
-          <w:szCs w:val="24"/>
-        </w:rPr>
-        <w:t>some colors.</w:t>
-      </w:r>
-    </w:p>
-    <w:p w14:noSpellErr="1">
-      <w:r>
+    <w:p>
+      <w:pPr>
+        <w:rPr>
+          <w:noProof/>
+        </w:rPr>
+      </w:pPr>
+      <w:r>
+        <w:rPr>
+          <w:noProof/>
+        </w:rPr>
+        <w:t>The emphasize effect emphasizes either the red, green, or blue in a color.</w:t>
+      </w:r>
+    </w:p>
+    <w:p>
+      <w:pPr>
+        <w:rPr>
+          <w:noProof/>
+        </w:rPr>
+      </w:pPr>
+      <w:r>
+        <w:rPr>
+          <w:noProof/>
+        </w:rPr>
+        <w:t>The emphasize effect will check to see if any pixels have a red, green, or blue value greater than the aver</w:t>
+      </w:r>
+      <w:bookmarkStart w:id="0" w:name="_GoBack"/>
+      <w:bookmarkEnd w:id="0"/>
+      <w:r>
+        <w:rPr>
+          <w:noProof/>
+        </w:rPr>
+        <w:t>age of the other two colors.</w:t>
+      </w:r>
+    </w:p>
+    <w:p>
+      <w:pPr>
+        <w:rPr>
+          <w:noProof/>
+        </w:rPr>
+      </w:pPr>
+      <w:r>
+        <w:rPr>
+          <w:noProof/>
+        </w:rPr>
+        <w:t xml:space="preserve"> If they are equal, the current</w:t>
+      </w:r>
+      <w:r>
+        <w:rPr>
+          <w:noProof/>
+        </w:rPr>
+        <w:t xml:space="preserve"> pixel will have</w:t>
+      </w:r>
+      <w:r>
+        <w:rPr>
+          <w:noProof/>
+        </w:rPr>
+        <w:t xml:space="preserve"> a</w:t>
+      </w:r>
+      <w:r>
+        <w:rPr>
+          <w:noProof/>
+        </w:rPr>
+        <w:t xml:space="preserve"> value</w:t>
+      </w:r>
+      <w:r>
+        <w:rPr>
+          <w:noProof/>
+        </w:rPr>
+        <w:t xml:space="preserve"> of 0 for the other two colors.</w:t>
+      </w:r>
+    </w:p>
+    <w:p>
+      <w:pPr>
+        <w:rPr>
+          <w:noProof/>
+        </w:rPr>
+      </w:pPr>
+      <w:r>
+        <w:rPr>
+          <w:noProof/>
+        </w:rPr>
+        <w:t>For example if a pi</w:t>
+      </w:r>
+      <w:r>
+        <w:rPr>
+          <w:noProof/>
+        </w:rPr>
+        <w:t>xel has a red value of 234, a g</w:t>
+      </w:r>
+      <w:r>
+        <w:rPr>
+          <w:noProof/>
+        </w:rPr>
+        <w:t>reen value of 34, and a blue value of 76, the pixel would become (234, 0, 0) because 234 is greater</w:t>
+      </w:r>
+      <w:r>
+        <w:rPr>
+          <w:noProof/>
+        </w:rPr>
+        <w:t xml:space="preserve"> than the average of 34 and 76.</w:t>
+      </w:r>
+    </w:p>
+    <w:p>
+      <w:pPr>
+        <w:rPr>
+          <w:noProof/>
+        </w:rPr>
+      </w:pPr>
+      <w:r>
+        <w:rPr>
+          <w:noProof/>
+        </w:rPr>
         <w:br w:type="page"/>
       </w:r>
+    </w:p>
+    <w:p>
+      <w:pPr>
+        <w:rPr>
+          <w:noProof/>
+        </w:rPr>
+      </w:pPr>
     </w:p>
     <w:tbl>
       <w:tblPr>
@@ -912,12 +865,12 @@
         <w:tblW w:w="0" w:type="auto"/>
         <w:tblInd w:w="-95" w:type="dxa"/>
         <w:tblBorders>
-          <w:top w:val="none" w:color="auto" w:sz="0"/>
-          <w:left w:val="none" w:color="auto" w:sz="0"/>
-          <w:bottom w:val="none" w:color="auto" w:sz="0"/>
-          <w:right w:val="none" w:color="auto" w:sz="0"/>
-          <w:insideH w:val="none" w:color="auto" w:sz="0"/>
-          <w:insideV w:val="none" w:color="auto" w:sz="0"/>
+          <w:top w:val="none" w:sz="0" w:space="0" w:color="auto"/>
+          <w:left w:val="none" w:sz="0" w:space="0" w:color="auto"/>
+          <w:bottom w:val="none" w:sz="0" w:space="0" w:color="auto"/>
+          <w:right w:val="none" w:sz="0" w:space="0" w:color="auto"/>
+          <w:insideH w:val="none" w:sz="0" w:space="0" w:color="auto"/>
+          <w:insideV w:val="none" w:sz="0" w:space="0" w:color="auto"/>
         </w:tblBorders>
         <w:tblLook w:val="04A0" w:firstRow="1" w:lastRow="0" w:firstColumn="1" w:lastColumn="0" w:noHBand="0" w:noVBand="1"/>
       </w:tblPr>
@@ -932,10 +885,9 @@
         <w:tc>
           <w:tcPr>
             <w:tcW w:w="4770" w:type="dxa"/>
-            <w:tcMar/>
             <w:vAlign w:val="center"/>
           </w:tcPr>
-          <w:p w14:noSpellErr="1">
+          <w:p>
             <w:pPr>
               <w:pStyle w:val="Heading2"/>
               <w:outlineLvl w:val="1"/>
@@ -954,15 +906,11 @@
         <w:tc>
           <w:tcPr>
             <w:tcW w:w="4675" w:type="dxa"/>
-            <w:tcMar/>
             <w:vAlign w:val="bottom"/>
           </w:tcPr>
-          <w:p w14:noSpellErr="1">
+          <w:p>
             <w:pPr>
               <w:pStyle w:val="Subtitle"/>
-              <w:numPr>
-                <w:numId w:val="0"/>
-              </w:numPr>
               <w:jc w:val="right"/>
             </w:pPr>
             <w:r>
@@ -971,40 +919,41 @@
               </w:rPr>
               <w:t>Code Snippet</w:t>
             </w:r>
+            <w:r>
+              <w:rPr>
+                <w:rStyle w:val="SubtleReference"/>
+              </w:rPr>
+              <w:t xml:space="preserve"> </w:t>
+            </w:r>
           </w:p>
         </w:tc>
       </w:tr>
     </w:tbl>
-    <w:p w14:noSpellErr="1">
-      <w:pPr>
-        <w:pStyle w:val="Normal"/>
-      </w:pPr>
-    </w:p>
-    <w:p w14:noSpellErr="1">
-      <w:pPr>
-        <w:pStyle w:val="Normal"/>
-      </w:pPr>
-      <w:r>
+    <w:p>
+      <w:r>
+        <w:rPr>
+          <w:noProof/>
+        </w:rPr>
         <w:drawing>
-          <wp:inline wp14:editId="720B8244" wp14:anchorId="133357E6">
-            <wp:extent cx="5353050" cy="1449784"/>
-            <wp:effectExtent l="0" t="0" r="0" b="0"/>
-            <wp:docPr id="2005527042" name="picture" title=""/>
+          <wp:inline distT="0" distB="0" distL="0" distR="0" wp14:anchorId="2C98F3CB" wp14:editId="70128AB7">
+            <wp:extent cx="5705475" cy="1545233"/>
+            <wp:effectExtent l="114300" t="114300" r="104775" b="150495"/>
+            <wp:docPr id="2005527042" name="picture"/>
             <wp:cNvGraphicFramePr>
-              <a:graphicFrameLocks noChangeAspect="1"/>
+              <a:graphicFrameLocks xmlns:a="http://schemas.openxmlformats.org/drawingml/2006/main" noChangeAspect="1"/>
             </wp:cNvGraphicFramePr>
-            <a:graphic>
+            <a:graphic xmlns:a="http://schemas.openxmlformats.org/drawingml/2006/main">
               <a:graphicData uri="http://schemas.openxmlformats.org/drawingml/2006/picture">
-                <pic:pic>
+                <pic:pic xmlns:pic="http://schemas.openxmlformats.org/drawingml/2006/picture">
                   <pic:nvPicPr>
                     <pic:cNvPr id="0" name="picture"/>
                     <pic:cNvPicPr/>
                   </pic:nvPicPr>
                   <pic:blipFill>
-                    <a:blip r:embed="Re8f73a9c4b0c45a6">
+                    <a:blip r:embed="rId8">
                       <a:extLst>
-                        <a:ext xmlns:a="http://schemas.openxmlformats.org/drawingml/2006/main" uri="{28A0092B-C50C-407E-A947-70E740481C1C}">
-                          <a14:useLocalDpi val="0"/>
+                        <a:ext uri="{28A0092B-C50C-407E-A947-70E740481C1C}">
+                          <a14:useLocalDpi xmlns:a14="http://schemas.microsoft.com/office/drawing/2010/main" val="0"/>
                         </a:ext>
                       </a:extLst>
                     </a:blip>
@@ -1015,11 +964,41 @@
                   <pic:spPr>
                     <a:xfrm>
                       <a:off x="0" y="0"/>
-                      <a:ext cx="5353050" cy="1449784"/>
+                      <a:ext cx="5743007" cy="1555398"/>
                     </a:xfrm>
                     <a:prstGeom prst="rect">
                       <a:avLst/>
                     </a:prstGeom>
+                    <a:solidFill>
+                      <a:srgbClr val="FFFFFF">
+                        <a:shade val="85000"/>
+                      </a:srgbClr>
+                    </a:solidFill>
+                    <a:ln w="88900" cap="sq">
+                      <a:solidFill>
+                        <a:srgbClr val="FFFFFF"/>
+                      </a:solidFill>
+                      <a:miter lim="800000"/>
+                    </a:ln>
+                    <a:effectLst>
+                      <a:outerShdw blurRad="55000" dist="18000" dir="5400000" algn="tl" rotWithShape="0">
+                        <a:srgbClr val="000000">
+                          <a:alpha val="40000"/>
+                        </a:srgbClr>
+                      </a:outerShdw>
+                    </a:effectLst>
+                    <a:scene3d>
+                      <a:camera prst="orthographicFront"/>
+                      <a:lightRig rig="twoPt" dir="t">
+                        <a:rot lat="0" lon="0" rev="7200000"/>
+                      </a:lightRig>
+                    </a:scene3d>
+                    <a:sp3d>
+                      <a:bevelT w="25400" h="19050"/>
+                      <a:contourClr>
+                        <a:srgbClr val="FFFFFF"/>
+                      </a:contourClr>
+                    </a:sp3d>
                   </pic:spPr>
                 </pic:pic>
               </a:graphicData>
@@ -1028,36 +1007,48 @@
         </w:drawing>
       </w:r>
     </w:p>
-    <w:p w14:noSpellErr="1">
-      <w:pPr>
-        <w:rPr>
-          <w:rFonts w:ascii="Times New Roman" w:hAnsi="Times New Roman" w:eastAsia="Times New Roman" w:cs="Times New Roman"/>
-          <w:noProof/>
+    <w:p>
+      <w:pPr>
+        <w:rPr>
+          <w:rFonts w:ascii="Calibri" w:eastAsia="Calibri" w:hAnsi="Calibri" w:cs="Calibri"/>
+          <w:noProof/>
+          <w:color w:val="5A5A5A"/>
           <w:sz w:val="24"/>
           <w:szCs w:val="24"/>
         </w:rPr>
       </w:pPr>
       <w:r>
+        <w:rPr>
+          <w:noProof/>
+        </w:rPr>
         <w:drawing>
-          <wp:inline wp14:editId="5912619E" wp14:anchorId="1D6C0779">
-            <wp:extent cx="2676525" cy="3345656"/>
-            <wp:effectExtent l="0" t="0" r="0" b="0"/>
-            <wp:docPr id="500652405" name="picture" title=""/>
+          <wp:anchor distT="0" distB="0" distL="114300" distR="114300" simplePos="0" relativeHeight="251662336" behindDoc="0" locked="0" layoutInCell="1" allowOverlap="1" wp14:anchorId="5D4E429F" wp14:editId="792EBA65">
+            <wp:simplePos x="0" y="0"/>
+            <wp:positionH relativeFrom="margin">
+              <wp:align>left</wp:align>
+            </wp:positionH>
+            <wp:positionV relativeFrom="paragraph">
+              <wp:posOffset>194310</wp:posOffset>
+            </wp:positionV>
+            <wp:extent cx="2676525" cy="3345180"/>
+            <wp:effectExtent l="0" t="0" r="9525" b="7620"/>
+            <wp:wrapSquare wrapText="bothSides"/>
+            <wp:docPr id="500652405" name="picture"/>
             <wp:cNvGraphicFramePr>
-              <a:graphicFrameLocks noChangeAspect="1"/>
+              <a:graphicFrameLocks xmlns:a="http://schemas.openxmlformats.org/drawingml/2006/main" noChangeAspect="1"/>
             </wp:cNvGraphicFramePr>
-            <a:graphic>
+            <a:graphic xmlns:a="http://schemas.openxmlformats.org/drawingml/2006/main">
               <a:graphicData uri="http://schemas.openxmlformats.org/drawingml/2006/picture">
-                <pic:pic>
+                <pic:pic xmlns:pic="http://schemas.openxmlformats.org/drawingml/2006/picture">
                   <pic:nvPicPr>
                     <pic:cNvPr id="0" name="picture"/>
                     <pic:cNvPicPr/>
                   </pic:nvPicPr>
                   <pic:blipFill>
-                    <a:blip r:embed="R425feef684d345f5">
+                    <a:blip r:embed="rId9">
                       <a:extLst>
-                        <a:ext xmlns:a="http://schemas.openxmlformats.org/drawingml/2006/main" uri="{28A0092B-C50C-407E-A947-70E740481C1C}">
-                          <a14:useLocalDpi val="0"/>
+                        <a:ext uri="{28A0092B-C50C-407E-A947-70E740481C1C}">
+                          <a14:useLocalDpi xmlns:a14="http://schemas.microsoft.com/office/drawing/2010/main" val="0"/>
                         </a:ext>
                       </a:extLst>
                     </a:blip>
@@ -1068,7 +1059,7 @@
                   <pic:spPr>
                     <a:xfrm>
                       <a:off x="0" y="0"/>
-                      <a:ext cx="2676525" cy="3345656"/>
+                      <a:ext cx="2676525" cy="3345180"/>
                     </a:xfrm>
                     <a:prstGeom prst="rect">
                       <a:avLst/>
@@ -1077,91 +1068,139 @@
                 </pic:pic>
               </a:graphicData>
             </a:graphic>
-          </wp:inline>
+          </wp:anchor>
         </w:drawing>
       </w:r>
       <w:r>
         <w:rPr>
-          <w:rFonts w:ascii="Calibri" w:hAnsi="Calibri" w:eastAsia="Calibri" w:cs="Calibri"/>
+          <w:rFonts w:ascii="Calibri" w:eastAsia="Calibri" w:hAnsi="Calibri" w:cs="Calibri"/>
           <w:noProof/>
           <w:color w:val="5A5A5A"/>
           <w:sz w:val="24"/>
           <w:szCs w:val="24"/>
-          <w:lang w:val="en-US"/>
         </w:rPr>
         <w:t>Output</w:t>
       </w:r>
     </w:p>
-    <w:p w14:noSpellErr="1">
-      <w:pPr>
-        <w:pStyle w:val="Normal"/>
-        <w:rPr>
-          <w:rFonts w:ascii="Calibri" w:hAnsi="Calibri" w:eastAsia="Calibri" w:cs="Calibri"/>
-          <w:noProof/>
-          <w:color w:val="5A5A5A"/>
-          <w:sz w:val="24"/>
-          <w:szCs w:val="24"/>
-          <w:lang w:val="en-US"/>
-        </w:rPr>
-      </w:pPr>
-      <w:r>
-        <w:rPr>
-          <w:rFonts w:ascii="Calibri" w:hAnsi="Calibri" w:eastAsia="Calibri" w:cs="Calibri"/>
-          <w:noProof/>
-          <w:color w:val="5A5A5A"/>
-          <w:sz w:val="24"/>
-          <w:szCs w:val="24"/>
-          <w:lang w:val="en-US"/>
-        </w:rPr>
-        <w:t xml:space="preserve">This effect randomly moves the pixels zero to ten places forward every screen refresh. This is accomplished by </w:t>
-      </w:r>
-      <w:r>
-        <w:rPr>
-          <w:rFonts w:ascii="Calibri" w:hAnsi="Calibri" w:eastAsia="Calibri" w:cs="Calibri"/>
-          <w:noProof/>
-          <w:color w:val="5A5A5A"/>
-          <w:sz w:val="24"/>
-          <w:szCs w:val="24"/>
-          <w:lang w:val="en-US"/>
-        </w:rPr>
-        <w:t>putting</w:t>
-      </w:r>
-      <w:r>
-        <w:rPr>
-          <w:rFonts w:ascii="Calibri" w:hAnsi="Calibri" w:eastAsia="Calibri" w:cs="Calibri"/>
-          <w:noProof/>
-          <w:color w:val="5A5A5A"/>
-          <w:sz w:val="24"/>
-          <w:szCs w:val="24"/>
-          <w:lang w:val="en-US"/>
-        </w:rPr>
-        <w:t xml:space="preserve"> </w:t>
-      </w:r>
-      <w:r>
-        <w:rPr>
-          <w:rFonts w:ascii="Calibri" w:hAnsi="Calibri" w:eastAsia="Calibri" w:cs="Calibri"/>
-          <w:noProof/>
-          <w:color w:val="5A5A5A"/>
-          <w:sz w:val="24"/>
-          <w:szCs w:val="24"/>
-          <w:lang w:val="en-US"/>
-        </w:rPr>
-        <w:t>i + int(random(10))</w:t>
-      </w:r>
-      <w:r>
-        <w:rPr>
-          <w:rFonts w:ascii="Calibri" w:hAnsi="Calibri" w:eastAsia="Calibri" w:cs="Calibri"/>
-          <w:noProof/>
-          <w:color w:val="5A5A5A"/>
-          <w:sz w:val="24"/>
-          <w:szCs w:val="24"/>
-          <w:lang w:val="en-US"/>
-        </w:rPr>
-        <w:t xml:space="preserve"> inside pixels[] on line 185.</w:t>
+    <w:p>
+      <w:pPr>
+        <w:rPr>
+          <w:noProof/>
+        </w:rPr>
+      </w:pPr>
+      <w:r>
+        <w:rPr>
+          <w:noProof/>
+        </w:rPr>
+        <w:t>This effect randomly moves the pixels zero to ten place</w:t>
+      </w:r>
+      <w:r>
+        <w:rPr>
+          <w:noProof/>
+        </w:rPr>
+        <w:t>s forward every screen refresh.</w:t>
+      </w:r>
+    </w:p>
+    <w:p>
+      <w:pPr>
+        <w:rPr>
+          <w:rFonts w:ascii="Times New Roman" w:eastAsia="Times New Roman" w:hAnsi="Times New Roman" w:cs="Times New Roman"/>
+          <w:noProof/>
+        </w:rPr>
+      </w:pPr>
+      <w:r>
+        <w:rPr>
+          <w:noProof/>
+        </w:rPr>
+        <w:t xml:space="preserve">This is accomplished by </w:t>
+      </w:r>
+      <w:r>
+        <w:t xml:space="preserve">putting </w:t>
+      </w:r>
+      <w:r>
+        <w:t>“</w:t>
+      </w:r>
+      <w:proofErr w:type="spellStart"/>
+      <w:r>
+        <w:rPr>
+          <w:rStyle w:val="QuoteChar"/>
+        </w:rPr>
+        <w:t>i</w:t>
+      </w:r>
+      <w:proofErr w:type="spellEnd"/>
+      <w:r>
+        <w:rPr>
+          <w:rStyle w:val="QuoteChar"/>
+        </w:rPr>
+        <w:t xml:space="preserve"> + </w:t>
+      </w:r>
+      <w:proofErr w:type="spellStart"/>
+      <w:r>
+        <w:rPr>
+          <w:rStyle w:val="QuoteChar"/>
+        </w:rPr>
+        <w:t>int</w:t>
+      </w:r>
+      <w:proofErr w:type="spellEnd"/>
+      <w:r>
+        <w:rPr>
+          <w:rStyle w:val="QuoteChar"/>
+        </w:rPr>
+        <w:t>(</w:t>
+      </w:r>
+      <w:proofErr w:type="gramStart"/>
+      <w:r>
+        <w:rPr>
+          <w:rStyle w:val="QuoteChar"/>
+        </w:rPr>
+        <w:t>random(</w:t>
+      </w:r>
+      <w:proofErr w:type="gramEnd"/>
+      <w:r>
+        <w:rPr>
+          <w:rStyle w:val="QuoteChar"/>
+        </w:rPr>
+        <w:t>10))</w:t>
+      </w:r>
+      <w:r>
+        <w:rPr>
+          <w:rStyle w:val="QuoteChar"/>
+        </w:rPr>
+        <w:t>”</w:t>
+      </w:r>
+      <w:r>
+        <w:rPr>
+          <w:noProof/>
+        </w:rPr>
+        <w:t xml:space="preserve"> inside </w:t>
+      </w:r>
+      <w:r>
+        <w:rPr>
+          <w:noProof/>
+        </w:rPr>
+        <w:t>“</w:t>
+      </w:r>
+      <w:r>
+        <w:rPr>
+          <w:rStyle w:val="QuoteChar"/>
+        </w:rPr>
+        <w:t>pixels[]</w:t>
+      </w:r>
+      <w:r>
+        <w:rPr>
+          <w:rStyle w:val="QuoteChar"/>
+        </w:rPr>
+        <w:t>”</w:t>
+      </w:r>
+      <w:r>
+        <w:rPr>
+          <w:noProof/>
+        </w:rPr>
+        <w:t xml:space="preserve"> on line 185.</w:t>
       </w:r>
     </w:p>
     <w:sectPr>
-      <w:pgSz w:w="12240" w:h="15840" w:orient="portrait"/>
+      <w:pgSz w:w="12240" w:h="15840"/>
       <w:pgMar w:top="1440" w:right="1440" w:bottom="1440" w:left="1440" w:header="720" w:footer="720" w:gutter="0"/>
       <w:cols w:space="720"/>
       <w:docGrid w:linePitch="360"/>
@@ -1171,11 +1210,11 @@
 </file>
 
 <file path=word/styles.xml><?xml version="1.0" encoding="utf-8"?>
-<w:styles xmlns:wp14="http://schemas.microsoft.com/office/word/2010/wordprocessingDrawing" xmlns:mc="http://schemas.openxmlformats.org/markup-compatibility/2006" xmlns:r="http://schemas.openxmlformats.org/officeDocument/2006/relationships" xmlns:w="http://schemas.openxmlformats.org/wordprocessingml/2006/main" xmlns:w14="http://schemas.microsoft.com/office/word/2010/wordml" xmlns:w15="http://schemas.microsoft.com/office/word/2012/wordml" xmlns:w16se="http://schemas.microsoft.com/office/word/2015/wordml/symex" mc:Ignorable="w14 w15 w16se wp14">
+<w:styles xmlns:mc="http://schemas.openxmlformats.org/markup-compatibility/2006" xmlns:r="http://schemas.openxmlformats.org/officeDocument/2006/relationships" xmlns:w="http://schemas.openxmlformats.org/wordprocessingml/2006/main" xmlns:w14="http://schemas.microsoft.com/office/word/2010/wordml" xmlns:w15="http://schemas.microsoft.com/office/word/2012/wordml" xmlns:w16se="http://schemas.microsoft.com/office/word/2015/wordml/symex" mc:Ignorable="w14 w15 w16se">
   <w:docDefaults>
     <w:rPrDefault>
       <w:rPr>
-        <w:rFonts w:asciiTheme="minorHAnsi" w:hAnsiTheme="minorHAnsi" w:eastAsiaTheme="minorHAnsi" w:cstheme="minorBidi"/>
+        <w:rFonts w:asciiTheme="minorHAnsi" w:eastAsiaTheme="minorHAnsi" w:hAnsiTheme="minorHAnsi" w:cstheme="minorBidi"/>
         <w:sz w:val="22"/>
         <w:szCs w:val="22"/>
         <w:lang w:val="en-US" w:eastAsia="en-US" w:bidi="ar-SA"/>
@@ -1190,14 +1229,14 @@
   <w:latentStyles w:defLockedState="0" w:defUIPriority="99" w:defSemiHidden="0" w:defUnhideWhenUsed="0" w:defQFormat="0" w:count="374">
     <w:lsdException w:name="Normal" w:uiPriority="0" w:qFormat="1"/>
     <w:lsdException w:name="heading 1" w:uiPriority="9" w:qFormat="1"/>
-    <w:lsdException w:name="heading 2" w:uiPriority="9" w:semiHidden="1" w:unhideWhenUsed="1" w:qFormat="1"/>
-    <w:lsdException w:name="heading 3" w:uiPriority="9" w:semiHidden="1" w:unhideWhenUsed="1" w:qFormat="1"/>
-    <w:lsdException w:name="heading 4" w:uiPriority="9" w:semiHidden="1" w:unhideWhenUsed="1" w:qFormat="1"/>
-    <w:lsdException w:name="heading 5" w:uiPriority="9" w:semiHidden="1" w:unhideWhenUsed="1" w:qFormat="1"/>
-    <w:lsdException w:name="heading 6" w:uiPriority="9" w:semiHidden="1" w:unhideWhenUsed="1" w:qFormat="1"/>
-    <w:lsdException w:name="heading 7" w:uiPriority="9" w:semiHidden="1" w:unhideWhenUsed="1" w:qFormat="1"/>
-    <w:lsdException w:name="heading 8" w:uiPriority="9" w:semiHidden="1" w:unhideWhenUsed="1" w:qFormat="1"/>
-    <w:lsdException w:name="heading 9" w:uiPriority="9" w:semiHidden="1" w:unhideWhenUsed="1" w:qFormat="1"/>
+    <w:lsdException w:name="heading 2" w:semiHidden="1" w:uiPriority="9" w:unhideWhenUsed="1" w:qFormat="1"/>
+    <w:lsdException w:name="heading 3" w:semiHidden="1" w:uiPriority="9" w:unhideWhenUsed="1" w:qFormat="1"/>
+    <w:lsdException w:name="heading 4" w:semiHidden="1" w:uiPriority="9" w:unhideWhenUsed="1" w:qFormat="1"/>
+    <w:lsdException w:name="heading 5" w:semiHidden="1" w:uiPriority="9" w:unhideWhenUsed="1" w:qFormat="1"/>
+    <w:lsdException w:name="heading 6" w:semiHidden="1" w:uiPriority="9" w:unhideWhenUsed="1" w:qFormat="1"/>
+    <w:lsdException w:name="heading 7" w:semiHidden="1" w:uiPriority="9" w:unhideWhenUsed="1" w:qFormat="1"/>
+    <w:lsdException w:name="heading 8" w:semiHidden="1" w:uiPriority="9" w:unhideWhenUsed="1" w:qFormat="1"/>
+    <w:lsdException w:name="heading 9" w:semiHidden="1" w:uiPriority="9" w:unhideWhenUsed="1" w:qFormat="1"/>
     <w:lsdException w:name="index 1" w:semiHidden="1" w:unhideWhenUsed="1"/>
     <w:lsdException w:name="index 2" w:semiHidden="1" w:unhideWhenUsed="1"/>
     <w:lsdException w:name="index 3" w:semiHidden="1" w:unhideWhenUsed="1"/>
@@ -1207,22 +1246,22 @@
     <w:lsdException w:name="index 7" w:semiHidden="1" w:unhideWhenUsed="1"/>
     <w:lsdException w:name="index 8" w:semiHidden="1" w:unhideWhenUsed="1"/>
     <w:lsdException w:name="index 9" w:semiHidden="1" w:unhideWhenUsed="1"/>
-    <w:lsdException w:name="toc 1" w:uiPriority="39" w:semiHidden="1" w:unhideWhenUsed="1"/>
-    <w:lsdException w:name="toc 2" w:uiPriority="39" w:semiHidden="1" w:unhideWhenUsed="1"/>
-    <w:lsdException w:name="toc 3" w:uiPriority="39" w:semiHidden="1" w:unhideWhenUsed="1"/>
-    <w:lsdException w:name="toc 4" w:uiPriority="39" w:semiHidden="1" w:unhideWhenUsed="1"/>
-    <w:lsdException w:name="toc 5" w:uiPriority="39" w:semiHidden="1" w:unhideWhenUsed="1"/>
-    <w:lsdException w:name="toc 6" w:uiPriority="39" w:semiHidden="1" w:unhideWhenUsed="1"/>
-    <w:lsdException w:name="toc 7" w:uiPriority="39" w:semiHidden="1" w:unhideWhenUsed="1"/>
-    <w:lsdException w:name="toc 8" w:uiPriority="39" w:semiHidden="1" w:unhideWhenUsed="1"/>
-    <w:lsdException w:name="toc 9" w:uiPriority="39" w:semiHidden="1" w:unhideWhenUsed="1"/>
+    <w:lsdException w:name="toc 1" w:semiHidden="1" w:uiPriority="39" w:unhideWhenUsed="1"/>
+    <w:lsdException w:name="toc 2" w:semiHidden="1" w:uiPriority="39" w:unhideWhenUsed="1"/>
+    <w:lsdException w:name="toc 3" w:semiHidden="1" w:uiPriority="39" w:unhideWhenUsed="1"/>
+    <w:lsdException w:name="toc 4" w:semiHidden="1" w:uiPriority="39" w:unhideWhenUsed="1"/>
+    <w:lsdException w:name="toc 5" w:semiHidden="1" w:uiPriority="39" w:unhideWhenUsed="1"/>
+    <w:lsdException w:name="toc 6" w:semiHidden="1" w:uiPriority="39" w:unhideWhenUsed="1"/>
+    <w:lsdException w:name="toc 7" w:semiHidden="1" w:uiPriority="39" w:unhideWhenUsed="1"/>
+    <w:lsdException w:name="toc 8" w:semiHidden="1" w:uiPriority="39" w:unhideWhenUsed="1"/>
+    <w:lsdException w:name="toc 9" w:semiHidden="1" w:uiPriority="39" w:unhideWhenUsed="1"/>
     <w:lsdException w:name="Normal Indent" w:semiHidden="1" w:unhideWhenUsed="1"/>
     <w:lsdException w:name="footnote text" w:semiHidden="1" w:unhideWhenUsed="1"/>
     <w:lsdException w:name="annotation text" w:semiHidden="1" w:unhideWhenUsed="1"/>
     <w:lsdException w:name="header" w:semiHidden="1" w:unhideWhenUsed="1"/>
     <w:lsdException w:name="footer" w:semiHidden="1" w:unhideWhenUsed="1"/>
     <w:lsdException w:name="index heading" w:semiHidden="1" w:unhideWhenUsed="1"/>
-    <w:lsdException w:name="caption" w:uiPriority="35" w:semiHidden="1" w:unhideWhenUsed="1" w:qFormat="1"/>
+    <w:lsdException w:name="caption" w:semiHidden="1" w:uiPriority="35" w:unhideWhenUsed="1" w:qFormat="1"/>
     <w:lsdException w:name="table of figures" w:semiHidden="1" w:unhideWhenUsed="1"/>
     <w:lsdException w:name="envelope address" w:semiHidden="1" w:unhideWhenUsed="1"/>
     <w:lsdException w:name="envelope return" w:semiHidden="1" w:unhideWhenUsed="1"/>
@@ -1253,7 +1292,7 @@
     <w:lsdException w:name="Title" w:uiPriority="10" w:qFormat="1"/>
     <w:lsdException w:name="Closing" w:semiHidden="1" w:unhideWhenUsed="1"/>
     <w:lsdException w:name="Signature" w:semiHidden="1" w:unhideWhenUsed="1"/>
-    <w:lsdException w:name="Default Paragraph Font" w:uiPriority="1" w:semiHidden="1" w:unhideWhenUsed="1"/>
+    <w:lsdException w:name="Default Paragraph Font" w:semiHidden="1" w:uiPriority="1" w:unhideWhenUsed="1"/>
     <w:lsdException w:name="Body Text" w:semiHidden="1" w:unhideWhenUsed="1"/>
     <w:lsdException w:name="Body Text Indent" w:semiHidden="1" w:unhideWhenUsed="1"/>
     <w:lsdException w:name="List Continue" w:semiHidden="1" w:unhideWhenUsed="1"/>
@@ -1453,8 +1492,8 @@
     <w:lsdException w:name="Subtle Reference" w:uiPriority="31" w:qFormat="1"/>
     <w:lsdException w:name="Intense Reference" w:uiPriority="32" w:qFormat="1"/>
     <w:lsdException w:name="Book Title" w:uiPriority="33" w:qFormat="1"/>
-    <w:lsdException w:name="Bibliography" w:uiPriority="37" w:semiHidden="1" w:unhideWhenUsed="1"/>
-    <w:lsdException w:name="TOC Heading" w:uiPriority="39" w:semiHidden="1" w:unhideWhenUsed="1" w:qFormat="1"/>
+    <w:lsdException w:name="Bibliography" w:semiHidden="1" w:uiPriority="37" w:unhideWhenUsed="1"/>
+    <w:lsdException w:name="TOC Heading" w:semiHidden="1" w:uiPriority="39" w:unhideWhenUsed="1" w:qFormat="1"/>
     <w:lsdException w:name="Plain Table 1" w:uiPriority="41"/>
     <w:lsdException w:name="Plain Table 2" w:uiPriority="42"/>
     <w:lsdException w:name="Plain Table 3" w:uiPriority="43"/>
@@ -1563,7 +1602,7 @@
     <w:lsdException w:name="Smart Hyperlink" w:semiHidden="1" w:unhideWhenUsed="1"/>
     <w:lsdException w:name="Hashtag" w:semiHidden="1" w:unhideWhenUsed="1"/>
   </w:latentStyles>
-  <w:style w:type="paragraph" w:styleId="Normal" w:default="1">
+  <w:style w:type="paragraph" w:default="1" w:styleId="Normal">
     <w:name w:val="Normal"/>
     <w:qFormat/>
   </w:style>
@@ -1582,7 +1621,7 @@
       <w:outlineLvl w:val="0"/>
     </w:pPr>
     <w:rPr>
-      <w:rFonts w:asciiTheme="majorHAnsi" w:hAnsiTheme="majorHAnsi" w:eastAsiaTheme="majorEastAsia" w:cstheme="majorBidi"/>
+      <w:rFonts w:asciiTheme="majorHAnsi" w:eastAsiaTheme="majorEastAsia" w:hAnsiTheme="majorHAnsi" w:cstheme="majorBidi"/>
       <w:color w:val="2E74B5" w:themeColor="accent1" w:themeShade="BF"/>
       <w:sz w:val="32"/>
       <w:szCs w:val="32"/>
@@ -1604,7 +1643,7 @@
       <w:outlineLvl w:val="1"/>
     </w:pPr>
     <w:rPr>
-      <w:rFonts w:asciiTheme="majorHAnsi" w:hAnsiTheme="majorHAnsi" w:eastAsiaTheme="majorEastAsia" w:cstheme="majorBidi"/>
+      <w:rFonts w:asciiTheme="majorHAnsi" w:eastAsiaTheme="majorEastAsia" w:hAnsiTheme="majorHAnsi" w:cstheme="majorBidi"/>
       <w:color w:val="2E74B5" w:themeColor="accent1" w:themeShade="BF"/>
       <w:sz w:val="26"/>
       <w:szCs w:val="26"/>
@@ -1626,19 +1665,18 @@
       <w:outlineLvl w:val="2"/>
     </w:pPr>
     <w:rPr>
-      <w:rFonts w:asciiTheme="majorHAnsi" w:hAnsiTheme="majorHAnsi" w:eastAsiaTheme="majorEastAsia" w:cstheme="majorBidi"/>
+      <w:rFonts w:asciiTheme="majorHAnsi" w:eastAsiaTheme="majorEastAsia" w:hAnsiTheme="majorHAnsi" w:cstheme="majorBidi"/>
       <w:color w:val="1F4D78" w:themeColor="accent1" w:themeShade="7F"/>
       <w:sz w:val="24"/>
       <w:szCs w:val="24"/>
     </w:rPr>
   </w:style>
-  <w:style w:type="character" w:styleId="DefaultParagraphFont" w:default="1">
+  <w:style w:type="character" w:default="1" w:styleId="DefaultParagraphFont">
     <w:name w:val="Default Paragraph Font"/>
     <w:uiPriority w:val="1"/>
-    <w:semiHidden/>
     <w:unhideWhenUsed/>
   </w:style>
-  <w:style w:type="table" w:styleId="TableNormal" w:default="1">
+  <w:style w:type="table" w:default="1" w:styleId="TableNormal">
     <w:name w:val="Normal Table"/>
     <w:uiPriority w:val="99"/>
     <w:semiHidden/>
@@ -1653,33 +1691,33 @@
       </w:tblCellMar>
     </w:tblPr>
   </w:style>
-  <w:style w:type="numbering" w:styleId="NoList" w:default="1">
+  <w:style w:type="numbering" w:default="1" w:styleId="NoList">
     <w:name w:val="No List"/>
     <w:uiPriority w:val="99"/>
     <w:semiHidden/>
     <w:unhideWhenUsed/>
   </w:style>
-  <w:style w:type="character" w:styleId="Heading1Char" w:customStyle="1">
+  <w:style w:type="character" w:customStyle="1" w:styleId="Heading1Char">
     <w:name w:val="Heading 1 Char"/>
     <w:basedOn w:val="DefaultParagraphFont"/>
     <w:link w:val="Heading1"/>
     <w:uiPriority w:val="9"/>
     <w:rsid w:val="005775FF"/>
     <w:rPr>
-      <w:rFonts w:asciiTheme="majorHAnsi" w:hAnsiTheme="majorHAnsi" w:eastAsiaTheme="majorEastAsia" w:cstheme="majorBidi"/>
+      <w:rFonts w:asciiTheme="majorHAnsi" w:eastAsiaTheme="majorEastAsia" w:hAnsiTheme="majorHAnsi" w:cstheme="majorBidi"/>
       <w:color w:val="2E74B5" w:themeColor="accent1" w:themeShade="BF"/>
       <w:sz w:val="32"/>
       <w:szCs w:val="32"/>
     </w:rPr>
   </w:style>
-  <w:style w:type="character" w:styleId="Heading2Char" w:customStyle="1">
+  <w:style w:type="character" w:customStyle="1" w:styleId="Heading2Char">
     <w:name w:val="Heading 2 Char"/>
     <w:basedOn w:val="DefaultParagraphFont"/>
     <w:link w:val="Heading2"/>
     <w:uiPriority w:val="9"/>
     <w:rsid w:val="005775FF"/>
     <w:rPr>
-      <w:rFonts w:asciiTheme="majorHAnsi" w:hAnsiTheme="majorHAnsi" w:eastAsiaTheme="majorEastAsia" w:cstheme="majorBidi"/>
+      <w:rFonts w:asciiTheme="majorHAnsi" w:eastAsiaTheme="majorEastAsia" w:hAnsiTheme="majorHAnsi" w:cstheme="majorBidi"/>
       <w:color w:val="2E74B5" w:themeColor="accent1" w:themeShade="BF"/>
       <w:sz w:val="26"/>
       <w:szCs w:val="26"/>
@@ -1704,7 +1742,7 @@
       <w:spacing w:val="15"/>
     </w:rPr>
   </w:style>
-  <w:style w:type="character" w:styleId="SubtitleChar" w:customStyle="1">
+  <w:style w:type="character" w:customStyle="1" w:styleId="SubtitleChar">
     <w:name w:val="Subtitle Char"/>
     <w:basedOn w:val="DefaultParagraphFont"/>
     <w:link w:val="Subtitle"/>
@@ -1746,7 +1784,7 @@
       <w:color w:val="404040" w:themeColor="text1" w:themeTint="BF"/>
     </w:rPr>
   </w:style>
-  <w:style w:type="character" w:styleId="QuoteChar" w:customStyle="1">
+  <w:style w:type="character" w:customStyle="1" w:styleId="QuoteChar">
     <w:name w:val="Quote Char"/>
     <w:basedOn w:val="DefaultParagraphFont"/>
     <w:link w:val="Quote"/>
@@ -1768,23 +1806,23 @@
     </w:pPr>
     <w:tblPr>
       <w:tblBorders>
-        <w:top w:val="single" w:color="auto" w:sz="4" w:space="0"/>
-        <w:left w:val="single" w:color="auto" w:sz="4" w:space="0"/>
-        <w:bottom w:val="single" w:color="auto" w:sz="4" w:space="0"/>
-        <w:right w:val="single" w:color="auto" w:sz="4" w:space="0"/>
-        <w:insideH w:val="single" w:color="auto" w:sz="4" w:space="0"/>
-        <w:insideV w:val="single" w:color="auto" w:sz="4" w:space="0"/>
+        <w:top w:val="single" w:sz="4" w:space="0" w:color="auto"/>
+        <w:left w:val="single" w:sz="4" w:space="0" w:color="auto"/>
+        <w:bottom w:val="single" w:sz="4" w:space="0" w:color="auto"/>
+        <w:right w:val="single" w:sz="4" w:space="0" w:color="auto"/>
+        <w:insideH w:val="single" w:sz="4" w:space="0" w:color="auto"/>
+        <w:insideV w:val="single" w:sz="4" w:space="0" w:color="auto"/>
       </w:tblBorders>
     </w:tblPr>
   </w:style>
-  <w:style w:type="character" w:styleId="Heading3Char" w:customStyle="1">
+  <w:style w:type="character" w:customStyle="1" w:styleId="Heading3Char">
     <w:name w:val="Heading 3 Char"/>
     <w:basedOn w:val="DefaultParagraphFont"/>
     <w:link w:val="Heading3"/>
     <w:uiPriority w:val="9"/>
     <w:rsid w:val="00716F55"/>
     <w:rPr>
-      <w:rFonts w:asciiTheme="majorHAnsi" w:hAnsiTheme="majorHAnsi" w:eastAsiaTheme="majorEastAsia" w:cstheme="majorBidi"/>
+      <w:rFonts w:asciiTheme="majorHAnsi" w:eastAsiaTheme="majorEastAsia" w:hAnsiTheme="majorHAnsi" w:cstheme="majorBidi"/>
       <w:color w:val="1F4D78" w:themeColor="accent1" w:themeShade="7F"/>
       <w:sz w:val="24"/>
       <w:szCs w:val="24"/>

</xml_diff>